<commit_message>
posthoc: emm by sex
</commit_message>
<xml_diff>
--- a/tables/ipv-telo-emm1.docx
+++ b/tables/ipv-telo-emm1.docx
@@ -7,7 +7,7 @@
         <w:pStyle w:val="Titre2"/>
       </w:pPr>
       <w:r>
-        <w:t xml:space="preserve">EMM Table: Effect modification of maternal micronutrients and child immune status</w:t>
+        <w:t xml:space="preserve">EMM Table: Effect modification of maternal IPV and child telomere length</w:t>
       </w:r>
     </w:p>
     <w:tbl xmlns:w="http://schemas.openxmlformats.org/wordprocessingml/2006/main" xmlns:r="http://schemas.openxmlformats.org/officeDocument/2006/relationships" xmlns:w14="http://schemas.microsoft.com/office/word/2010/wordml" xmlns:wp="http://schemas.openxmlformats.org/drawingml/2006/wordprocessingDrawing" xmlns:a="http://schemas.openxmlformats.org/drawingml/2006/main" xmlns:pic="http://schemas.openxmlformats.org/drawingml/2006/picture">
@@ -18,21 +18,21 @@
         <w:tblLook w:firstRow="1" w:lastRow="0" w:firstColumn="0" w:lastColumn="0" w:noHBand="0" w:noVBand="1"/>
       </w:tblPr>
       <w:tblGrid>
-        <w:gridCol w:w="778"/>
-        <w:gridCol w:w="1165"/>
-        <w:gridCol w:w="591"/>
-        <w:gridCol w:w="324"/>
-        <w:gridCol w:w="765"/>
-        <w:gridCol w:w="2259"/>
-        <w:gridCol w:w="538"/>
-        <w:gridCol w:w="1098"/>
-        <w:gridCol w:w="934"/>
-        <w:gridCol w:w="1494"/>
+        <w:gridCol w:w="906"/>
+        <w:gridCol w:w="950"/>
+        <w:gridCol w:w="672"/>
+        <w:gridCol w:w="339"/>
+        <w:gridCol w:w="889"/>
+        <w:gridCol w:w="2757"/>
+        <w:gridCol w:w="606"/>
+        <w:gridCol w:w="1306"/>
+        <w:gridCol w:w="1100"/>
+        <w:gridCol w:w="1801"/>
       </w:tblGrid>
       <w:tr>
         <w:trPr>
           <w:cantSplit/>
-          <w:trHeight w:val="342" w:hRule="auto"/>
+          <w:trHeight w:val="361" w:hRule="auto"/>
           <w:tblHeader/>
         </w:trPr>
         <w:tc>
@@ -59,8 +59,8 @@
             <w:r xmlns:w="http://schemas.openxmlformats.org/wordprocessingml/2006/main" xmlns:wp="http://schemas.openxmlformats.org/drawingml/2006/wordprocessingDrawing" xmlns:r="http://schemas.openxmlformats.org/officeDocument/2006/relationships" xmlns:w14="http://schemas.microsoft.com/office/word/2010/wordml">
               <w:rPr>
                 <w:rFonts w:ascii="Helvetica" w:hAnsi="Helvetica" w:eastAsia="Helvetica" w:cs="Helvetica"/>
-                <w:sz w:val="8"/>
-                <w:szCs w:val="8"/>
+                <w:sz w:val="10"/>
+                <w:szCs w:val="10"/>
                 <w:color w:val="000000"/>
               </w:rPr>
               <w:t xml:space="preserve">Effect Modifier</w:t>
@@ -91,11 +91,11 @@
             <w:r xmlns:w="http://schemas.openxmlformats.org/wordprocessingml/2006/main" xmlns:wp="http://schemas.openxmlformats.org/drawingml/2006/wordprocessingDrawing" xmlns:r="http://schemas.openxmlformats.org/officeDocument/2006/relationships" xmlns:w14="http://schemas.microsoft.com/office/word/2010/wordml">
               <w:rPr>
                 <w:rFonts w:ascii="Helvetica" w:hAnsi="Helvetica" w:eastAsia="Helvetica" w:cs="Helvetica"/>
-                <w:sz w:val="8"/>
-                <w:szCs w:val="8"/>
-                <w:color w:val="000000"/>
-              </w:rPr>
-              <w:t xml:space="preserve">Intimate Partner Violence</w:t>
+                <w:sz w:val="10"/>
+                <w:szCs w:val="10"/>
+                <w:color w:val="000000"/>
+              </w:rPr>
+              <w:t xml:space="preserve">Parental Stress</w:t>
             </w:r>
           </w:p>
         </w:tc>
@@ -123,8 +123,8 @@
             <w:r xmlns:w="http://schemas.openxmlformats.org/wordprocessingml/2006/main" xmlns:wp="http://schemas.openxmlformats.org/drawingml/2006/wordprocessingDrawing" xmlns:r="http://schemas.openxmlformats.org/officeDocument/2006/relationships" xmlns:w14="http://schemas.microsoft.com/office/word/2010/wordml">
               <w:rPr>
                 <w:rFonts w:ascii="Helvetica" w:hAnsi="Helvetica" w:eastAsia="Helvetica" w:cs="Helvetica"/>
-                <w:sz w:val="8"/>
-                <w:szCs w:val="8"/>
+                <w:sz w:val="10"/>
+                <w:szCs w:val="10"/>
                 <w:color w:val="000000"/>
               </w:rPr>
               <w:t xml:space="preserve">Outcome</w:t>
@@ -155,8 +155,8 @@
             <w:r xmlns:w="http://schemas.openxmlformats.org/wordprocessingml/2006/main" xmlns:wp="http://schemas.openxmlformats.org/drawingml/2006/wordprocessingDrawing" xmlns:r="http://schemas.openxmlformats.org/officeDocument/2006/relationships" xmlns:w14="http://schemas.microsoft.com/office/word/2010/wordml">
               <w:rPr>
                 <w:rFonts w:ascii="Helvetica" w:hAnsi="Helvetica" w:eastAsia="Helvetica" w:cs="Helvetica"/>
-                <w:sz w:val="8"/>
-                <w:szCs w:val="8"/>
+                <w:sz w:val="10"/>
+                <w:szCs w:val="10"/>
                 <w:color w:val="000000"/>
               </w:rPr>
               <w:t xml:space="preserve">N</w:t>
@@ -187,8 +187,8 @@
             <w:r xmlns:w="http://schemas.openxmlformats.org/wordprocessingml/2006/main" xmlns:wp="http://schemas.openxmlformats.org/drawingml/2006/wordprocessingDrawing" xmlns:r="http://schemas.openxmlformats.org/officeDocument/2006/relationships" xmlns:w14="http://schemas.microsoft.com/office/word/2010/wordml">
               <w:rPr>
                 <w:rFonts w:ascii="Helvetica" w:hAnsi="Helvetica" w:eastAsia="Helvetica" w:cs="Helvetica"/>
-                <w:sz w:val="8"/>
-                <w:szCs w:val="8"/>
+                <w:sz w:val="10"/>
+                <w:szCs w:val="10"/>
                 <w:color w:val="000000"/>
               </w:rPr>
               <w:t xml:space="preserve">Modifier value</w:t>
@@ -220,8 +220,8 @@
             <w:r xmlns:w="http://schemas.openxmlformats.org/wordprocessingml/2006/main" xmlns:wp="http://schemas.openxmlformats.org/drawingml/2006/wordprocessingDrawing" xmlns:r="http://schemas.openxmlformats.org/officeDocument/2006/relationships" xmlns:w14="http://schemas.microsoft.com/office/word/2010/wordml">
               <w:rPr>
                 <w:rFonts w:ascii="Helvetica" w:hAnsi="Helvetica" w:eastAsia="Helvetica" w:cs="Helvetica"/>
-                <w:sz w:val="8"/>
-                <w:szCs w:val="8"/>
+                <w:sz w:val="10"/>
+                <w:szCs w:val="10"/>
                 <w:color w:val="000000"/>
               </w:rPr>
               <w:t xml:space="preserve">Outcome, 75th Percentile v. 25th Percentile of Exposure</w:t>
@@ -232,7 +232,7 @@
       <w:tr>
         <w:trPr>
           <w:cantSplit/>
-          <w:trHeight w:val="341" w:hRule="auto"/>
+          <w:trHeight w:val="360" w:hRule="auto"/>
           <w:tblHeader/>
         </w:trPr>
         <w:tc>
@@ -259,8 +259,8 @@
             <w:r xmlns:w="http://schemas.openxmlformats.org/wordprocessingml/2006/main" xmlns:wp="http://schemas.openxmlformats.org/drawingml/2006/wordprocessingDrawing" xmlns:r="http://schemas.openxmlformats.org/officeDocument/2006/relationships" xmlns:w14="http://schemas.microsoft.com/office/word/2010/wordml">
               <w:rPr>
                 <w:rFonts w:ascii="Helvetica" w:hAnsi="Helvetica" w:eastAsia="Helvetica" w:cs="Helvetica"/>
-                <w:sz w:val="8"/>
-                <w:szCs w:val="8"/>
+                <w:sz w:val="10"/>
+                <w:szCs w:val="10"/>
                 <w:color w:val="000000"/>
               </w:rPr>
               <w:t xml:space="preserve"/>
@@ -291,8 +291,8 @@
             <w:r xmlns:w="http://schemas.openxmlformats.org/wordprocessingml/2006/main" xmlns:wp="http://schemas.openxmlformats.org/drawingml/2006/wordprocessingDrawing" xmlns:r="http://schemas.openxmlformats.org/officeDocument/2006/relationships" xmlns:w14="http://schemas.microsoft.com/office/word/2010/wordml">
               <w:rPr>
                 <w:rFonts w:ascii="Helvetica" w:hAnsi="Helvetica" w:eastAsia="Helvetica" w:cs="Helvetica"/>
-                <w:sz w:val="8"/>
-                <w:szCs w:val="8"/>
+                <w:sz w:val="10"/>
+                <w:szCs w:val="10"/>
                 <w:color w:val="000000"/>
               </w:rPr>
               <w:t xml:space="preserve"/>
@@ -323,8 +323,8 @@
             <w:r xmlns:w="http://schemas.openxmlformats.org/wordprocessingml/2006/main" xmlns:wp="http://schemas.openxmlformats.org/drawingml/2006/wordprocessingDrawing" xmlns:r="http://schemas.openxmlformats.org/officeDocument/2006/relationships" xmlns:w14="http://schemas.microsoft.com/office/word/2010/wordml">
               <w:rPr>
                 <w:rFonts w:ascii="Helvetica" w:hAnsi="Helvetica" w:eastAsia="Helvetica" w:cs="Helvetica"/>
-                <w:sz w:val="8"/>
-                <w:szCs w:val="8"/>
+                <w:sz w:val="10"/>
+                <w:szCs w:val="10"/>
                 <w:color w:val="000000"/>
               </w:rPr>
               <w:t xml:space="preserve"/>
@@ -355,8 +355,8 @@
             <w:r xmlns:w="http://schemas.openxmlformats.org/wordprocessingml/2006/main" xmlns:wp="http://schemas.openxmlformats.org/drawingml/2006/wordprocessingDrawing" xmlns:r="http://schemas.openxmlformats.org/officeDocument/2006/relationships" xmlns:w14="http://schemas.microsoft.com/office/word/2010/wordml">
               <w:rPr>
                 <w:rFonts w:ascii="Helvetica" w:hAnsi="Helvetica" w:eastAsia="Helvetica" w:cs="Helvetica"/>
-                <w:sz w:val="8"/>
-                <w:szCs w:val="8"/>
+                <w:sz w:val="10"/>
+                <w:szCs w:val="10"/>
                 <w:color w:val="000000"/>
               </w:rPr>
               <w:t xml:space="preserve"/>
@@ -387,8 +387,8 @@
             <w:r xmlns:w="http://schemas.openxmlformats.org/wordprocessingml/2006/main" xmlns:wp="http://schemas.openxmlformats.org/drawingml/2006/wordprocessingDrawing" xmlns:r="http://schemas.openxmlformats.org/officeDocument/2006/relationships" xmlns:w14="http://schemas.microsoft.com/office/word/2010/wordml">
               <w:rPr>
                 <w:rFonts w:ascii="Helvetica" w:hAnsi="Helvetica" w:eastAsia="Helvetica" w:cs="Helvetica"/>
-                <w:sz w:val="8"/>
-                <w:szCs w:val="8"/>
+                <w:sz w:val="10"/>
+                <w:szCs w:val="10"/>
                 <w:color w:val="000000"/>
               </w:rPr>
               <w:t xml:space="preserve"/>
@@ -420,8 +420,8 @@
             <w:r xmlns:w="http://schemas.openxmlformats.org/wordprocessingml/2006/main" xmlns:wp="http://schemas.openxmlformats.org/drawingml/2006/wordprocessingDrawing" xmlns:r="http://schemas.openxmlformats.org/officeDocument/2006/relationships" xmlns:w14="http://schemas.microsoft.com/office/word/2010/wordml">
               <w:rPr>
                 <w:rFonts w:ascii="Helvetica" w:hAnsi="Helvetica" w:eastAsia="Helvetica" w:cs="Helvetica"/>
-                <w:sz w:val="8"/>
-                <w:szCs w:val="8"/>
+                <w:sz w:val="10"/>
+                <w:szCs w:val="10"/>
                 <w:color w:val="000000"/>
               </w:rPr>
               <w:t xml:space="preserve">Adjusted</w:t>
@@ -432,7 +432,7 @@
       <w:tr>
         <w:trPr>
           <w:cantSplit/>
-          <w:trHeight w:val="342" w:hRule="auto"/>
+          <w:trHeight w:val="361" w:hRule="auto"/>
           <w:tblHeader/>
         </w:trPr>
         <w:tc>
@@ -459,8 +459,8 @@
             <w:r xmlns:w="http://schemas.openxmlformats.org/wordprocessingml/2006/main" xmlns:wp="http://schemas.openxmlformats.org/drawingml/2006/wordprocessingDrawing" xmlns:r="http://schemas.openxmlformats.org/officeDocument/2006/relationships" xmlns:w14="http://schemas.microsoft.com/office/word/2010/wordml">
               <w:rPr>
                 <w:rFonts w:ascii="Helvetica" w:hAnsi="Helvetica" w:eastAsia="Helvetica" w:cs="Helvetica"/>
-                <w:sz w:val="8"/>
-                <w:szCs w:val="8"/>
+                <w:sz w:val="10"/>
+                <w:szCs w:val="10"/>
                 <w:color w:val="000000"/>
               </w:rPr>
               <w:t xml:space="preserve"> </w:t>
@@ -491,8 +491,8 @@
             <w:r xmlns:w="http://schemas.openxmlformats.org/wordprocessingml/2006/main" xmlns:wp="http://schemas.openxmlformats.org/drawingml/2006/wordprocessingDrawing" xmlns:r="http://schemas.openxmlformats.org/officeDocument/2006/relationships" xmlns:w14="http://schemas.microsoft.com/office/word/2010/wordml">
               <w:rPr>
                 <w:rFonts w:ascii="Helvetica" w:hAnsi="Helvetica" w:eastAsia="Helvetica" w:cs="Helvetica"/>
-                <w:sz w:val="8"/>
-                <w:szCs w:val="8"/>
+                <w:sz w:val="10"/>
+                <w:szCs w:val="10"/>
                 <w:color w:val="000000"/>
               </w:rPr>
               <w:t xml:space="preserve"> </w:t>
@@ -523,8 +523,8 @@
             <w:r xmlns:w="http://schemas.openxmlformats.org/wordprocessingml/2006/main" xmlns:wp="http://schemas.openxmlformats.org/drawingml/2006/wordprocessingDrawing" xmlns:r="http://schemas.openxmlformats.org/officeDocument/2006/relationships" xmlns:w14="http://schemas.microsoft.com/office/word/2010/wordml">
               <w:rPr>
                 <w:rFonts w:ascii="Helvetica" w:hAnsi="Helvetica" w:eastAsia="Helvetica" w:cs="Helvetica"/>
-                <w:sz w:val="8"/>
-                <w:szCs w:val="8"/>
+                <w:sz w:val="10"/>
+                <w:szCs w:val="10"/>
                 <w:color w:val="000000"/>
               </w:rPr>
               <w:t xml:space="preserve"> </w:t>
@@ -555,8 +555,8 @@
             <w:r xmlns:w="http://schemas.openxmlformats.org/wordprocessingml/2006/main" xmlns:wp="http://schemas.openxmlformats.org/drawingml/2006/wordprocessingDrawing" xmlns:r="http://schemas.openxmlformats.org/officeDocument/2006/relationships" xmlns:w14="http://schemas.microsoft.com/office/word/2010/wordml">
               <w:rPr>
                 <w:rFonts w:ascii="Helvetica" w:hAnsi="Helvetica" w:eastAsia="Helvetica" w:cs="Helvetica"/>
-                <w:sz w:val="8"/>
-                <w:szCs w:val="8"/>
+                <w:sz w:val="10"/>
+                <w:szCs w:val="10"/>
                 <w:color w:val="000000"/>
               </w:rPr>
               <w:t xml:space="preserve"> </w:t>
@@ -587,8 +587,8 @@
             <w:r xmlns:w="http://schemas.openxmlformats.org/wordprocessingml/2006/main" xmlns:wp="http://schemas.openxmlformats.org/drawingml/2006/wordprocessingDrawing" xmlns:r="http://schemas.openxmlformats.org/officeDocument/2006/relationships" xmlns:w14="http://schemas.microsoft.com/office/word/2010/wordml">
               <w:rPr>
                 <w:rFonts w:ascii="Helvetica" w:hAnsi="Helvetica" w:eastAsia="Helvetica" w:cs="Helvetica"/>
-                <w:sz w:val="8"/>
-                <w:szCs w:val="8"/>
+                <w:sz w:val="10"/>
+                <w:szCs w:val="10"/>
                 <w:color w:val="000000"/>
               </w:rPr>
               <w:t xml:space="preserve"> </w:t>
@@ -619,8 +619,8 @@
             <w:r xmlns:w="http://schemas.openxmlformats.org/wordprocessingml/2006/main" xmlns:wp="http://schemas.openxmlformats.org/drawingml/2006/wordprocessingDrawing" xmlns:r="http://schemas.openxmlformats.org/officeDocument/2006/relationships" xmlns:w14="http://schemas.microsoft.com/office/word/2010/wordml">
               <w:rPr>
                 <w:rFonts w:ascii="Helvetica" w:hAnsi="Helvetica" w:eastAsia="Helvetica" w:cs="Helvetica"/>
-                <w:sz w:val="8"/>
-                <w:szCs w:val="8"/>
+                <w:sz w:val="10"/>
+                <w:szCs w:val="10"/>
                 <w:color w:val="000000"/>
               </w:rPr>
               <w:t xml:space="preserve">Coefficient (95% CI)</w:t>
@@ -651,8 +651,8 @@
             <w:r xmlns:w="http://schemas.openxmlformats.org/wordprocessingml/2006/main" xmlns:wp="http://schemas.openxmlformats.org/drawingml/2006/wordprocessingDrawing" xmlns:r="http://schemas.openxmlformats.org/officeDocument/2006/relationships" xmlns:w14="http://schemas.microsoft.com/office/word/2010/wordml">
               <w:rPr>
                 <w:rFonts w:ascii="Helvetica" w:hAnsi="Helvetica" w:eastAsia="Helvetica" w:cs="Helvetica"/>
-                <w:sz w:val="8"/>
-                <w:szCs w:val="8"/>
+                <w:sz w:val="10"/>
+                <w:szCs w:val="10"/>
                 <w:color w:val="000000"/>
               </w:rPr>
               <w:t xml:space="preserve">P-value</w:t>
@@ -683,8 +683,8 @@
             <w:r xmlns:w="http://schemas.openxmlformats.org/wordprocessingml/2006/main" xmlns:wp="http://schemas.openxmlformats.org/drawingml/2006/wordprocessingDrawing" xmlns:r="http://schemas.openxmlformats.org/officeDocument/2006/relationships" xmlns:w14="http://schemas.microsoft.com/office/word/2010/wordml">
               <w:rPr>
                 <w:rFonts w:ascii="Helvetica" w:hAnsi="Helvetica" w:eastAsia="Helvetica" w:cs="Helvetica"/>
-                <w:sz w:val="8"/>
-                <w:szCs w:val="8"/>
+                <w:sz w:val="10"/>
+                <w:szCs w:val="10"/>
                 <w:color w:val="000000"/>
               </w:rPr>
               <w:t xml:space="preserve">FDR Corrected P-value</w:t>
@@ -715,8 +715,8 @@
             <w:r xmlns:w="http://schemas.openxmlformats.org/wordprocessingml/2006/main" xmlns:wp="http://schemas.openxmlformats.org/drawingml/2006/wordprocessingDrawing" xmlns:r="http://schemas.openxmlformats.org/officeDocument/2006/relationships" xmlns:w14="http://schemas.microsoft.com/office/word/2010/wordml">
               <w:rPr>
                 <w:rFonts w:ascii="Helvetica" w:hAnsi="Helvetica" w:eastAsia="Helvetica" w:cs="Helvetica"/>
-                <w:sz w:val="8"/>
-                <w:szCs w:val="8"/>
+                <w:sz w:val="10"/>
+                <w:szCs w:val="10"/>
                 <w:color w:val="000000"/>
               </w:rPr>
               <w:t xml:space="preserve">Interaction P-value</w:t>
@@ -747,8 +747,8 @@
             <w:r xmlns:w="http://schemas.openxmlformats.org/wordprocessingml/2006/main" xmlns:wp="http://schemas.openxmlformats.org/drawingml/2006/wordprocessingDrawing" xmlns:r="http://schemas.openxmlformats.org/officeDocument/2006/relationships" xmlns:w14="http://schemas.microsoft.com/office/word/2010/wordml">
               <w:rPr>
                 <w:rFonts w:ascii="Helvetica" w:hAnsi="Helvetica" w:eastAsia="Helvetica" w:cs="Helvetica"/>
-                <w:sz w:val="8"/>
-                <w:szCs w:val="8"/>
+                <w:sz w:val="10"/>
+                <w:szCs w:val="10"/>
                 <w:color w:val="000000"/>
               </w:rPr>
               <w:t xml:space="preserve">FDR Corrected Interaction P-value</w:t>
@@ -782,8 +782,8 @@
             <w:r xmlns:w="http://schemas.openxmlformats.org/wordprocessingml/2006/main" xmlns:wp="http://schemas.openxmlformats.org/drawingml/2006/wordprocessingDrawing" xmlns:r="http://schemas.openxmlformats.org/officeDocument/2006/relationships" xmlns:w14="http://schemas.microsoft.com/office/word/2010/wordml">
               <w:rPr>
                 <w:rFonts w:ascii="Helvetica" w:hAnsi="Helvetica" w:eastAsia="Helvetica" w:cs="Helvetica"/>
-                <w:sz w:val="8"/>
-                <w:szCs w:val="8"/>
+                <w:sz w:val="10"/>
+                <w:szCs w:val="10"/>
                 <w:color w:val="000000"/>
               </w:rPr>
               <w:t xml:space="preserve"/>
@@ -811,8 +811,8 @@
             <w:r xmlns:w="http://schemas.openxmlformats.org/wordprocessingml/2006/main" xmlns:wp="http://schemas.openxmlformats.org/drawingml/2006/wordprocessingDrawing" xmlns:r="http://schemas.openxmlformats.org/officeDocument/2006/relationships" xmlns:w14="http://schemas.microsoft.com/office/word/2010/wordml">
               <w:rPr>
                 <w:rFonts w:ascii="Helvetica" w:hAnsi="Helvetica" w:eastAsia="Helvetica" w:cs="Helvetica"/>
-                <w:sz w:val="8"/>
-                <w:szCs w:val="8"/>
+                <w:sz w:val="10"/>
+                <w:szCs w:val="10"/>
                 <w:color w:val="000000"/>
               </w:rPr>
               <w:t xml:space="preserve"/>
@@ -840,211 +840,211 @@
             <w:r xmlns:w="http://schemas.openxmlformats.org/wordprocessingml/2006/main" xmlns:wp="http://schemas.openxmlformats.org/drawingml/2006/wordprocessingDrawing" xmlns:r="http://schemas.openxmlformats.org/officeDocument/2006/relationships" xmlns:w14="http://schemas.microsoft.com/office/word/2010/wordml">
               <w:rPr>
                 <w:rFonts w:ascii="Helvetica" w:hAnsi="Helvetica" w:eastAsia="Helvetica" w:cs="Helvetica"/>
-                <w:sz w:val="8"/>
-                <w:szCs w:val="8"/>
-                <w:color w:val="000000"/>
-              </w:rPr>
-              <w:t xml:space="preserve"/>
-            </w:r>
-          </w:p>
-        </w:tc>
-        <w:tc>
-          <w:tcPr>
-            <w:tcBorders/>
-            <w:shd w:val="clear" w:color="auto" w:fill="FFFFFF"/>
-            <w:tcMar>
-              <w:top w:w="0" w:type="dxa"/>
-              <w:bottom w:w="0" w:type="dxa"/>
-              <w:left w:w="0" w:type="dxa"/>
-              <w:right w:w="0" w:type="dxa"/>
-            </w:tcMar>
-            <w:vAlign w:val="center"/>
-          </w:tcPr>
-          <w:p>
-            <w:pPr>
-              <w:jc w:val="center"/>
-              <w:spacing w:after="100" w:before="100" w:line="240"/>
-              <w:ind w:firstLine="0" w:left="100" w:right="100"/>
-            </w:pPr>
-            <w:r xmlns:w="http://schemas.openxmlformats.org/wordprocessingml/2006/main" xmlns:wp="http://schemas.openxmlformats.org/drawingml/2006/wordprocessingDrawing" xmlns:r="http://schemas.openxmlformats.org/officeDocument/2006/relationships" xmlns:w14="http://schemas.microsoft.com/office/word/2010/wordml">
-              <w:rPr>
-                <w:rFonts w:ascii="Helvetica" w:hAnsi="Helvetica" w:eastAsia="Helvetica" w:cs="Helvetica"/>
-                <w:sz w:val="8"/>
-                <w:szCs w:val="8"/>
-                <w:color w:val="000000"/>
-              </w:rPr>
-              <w:t xml:space="preserve"/>
-            </w:r>
-          </w:p>
-        </w:tc>
-        <w:tc>
-          <w:tcPr>
-            <w:tcBorders/>
-            <w:shd w:val="clear" w:color="auto" w:fill="FFFFFF"/>
-            <w:tcMar>
-              <w:top w:w="0" w:type="dxa"/>
-              <w:bottom w:w="0" w:type="dxa"/>
-              <w:left w:w="0" w:type="dxa"/>
-              <w:right w:w="0" w:type="dxa"/>
-            </w:tcMar>
-            <w:vAlign w:val="center"/>
-          </w:tcPr>
-          <w:p>
-            <w:pPr>
-              <w:jc w:val="center"/>
-              <w:spacing w:after="100" w:before="100" w:line="240"/>
-              <w:ind w:firstLine="0" w:left="100" w:right="100"/>
-            </w:pPr>
-            <w:r xmlns:w="http://schemas.openxmlformats.org/wordprocessingml/2006/main" xmlns:wp="http://schemas.openxmlformats.org/drawingml/2006/wordprocessingDrawing" xmlns:r="http://schemas.openxmlformats.org/officeDocument/2006/relationships" xmlns:w14="http://schemas.microsoft.com/office/word/2010/wordml">
-              <w:rPr>
-                <w:rFonts w:ascii="Helvetica" w:hAnsi="Helvetica" w:eastAsia="Helvetica" w:cs="Helvetica"/>
-                <w:sz w:val="8"/>
-                <w:szCs w:val="8"/>
-                <w:color w:val="000000"/>
-              </w:rPr>
-              <w:t xml:space="preserve"/>
-            </w:r>
-          </w:p>
-        </w:tc>
-        <w:tc>
-          <w:tcPr>
-            <w:tcBorders/>
-            <w:shd w:val="clear" w:color="auto" w:fill="FFFFFF"/>
-            <w:tcMar>
-              <w:top w:w="0" w:type="dxa"/>
-              <w:bottom w:w="0" w:type="dxa"/>
-              <w:left w:w="0" w:type="dxa"/>
-              <w:right w:w="0" w:type="dxa"/>
-            </w:tcMar>
-            <w:vAlign w:val="center"/>
-          </w:tcPr>
-          <w:p>
-            <w:pPr>
-              <w:jc w:val="center"/>
-              <w:spacing w:after="100" w:before="100" w:line="240"/>
-              <w:ind w:firstLine="0" w:left="100" w:right="100"/>
-            </w:pPr>
-            <w:r xmlns:w="http://schemas.openxmlformats.org/wordprocessingml/2006/main" xmlns:wp="http://schemas.openxmlformats.org/drawingml/2006/wordprocessingDrawing" xmlns:r="http://schemas.openxmlformats.org/officeDocument/2006/relationships" xmlns:w14="http://schemas.microsoft.com/office/word/2010/wordml">
-              <w:rPr>
-                <w:rFonts w:ascii="Helvetica" w:hAnsi="Helvetica" w:eastAsia="Helvetica" w:cs="Helvetica"/>
-                <w:sz w:val="8"/>
-                <w:szCs w:val="8"/>
-                <w:color w:val="000000"/>
-              </w:rPr>
-              <w:t xml:space="preserve"/>
-            </w:r>
-          </w:p>
-        </w:tc>
-        <w:tc>
-          <w:tcPr>
-            <w:tcBorders/>
-            <w:shd w:val="clear" w:color="auto" w:fill="FFFFFF"/>
-            <w:tcMar>
-              <w:top w:w="0" w:type="dxa"/>
-              <w:bottom w:w="0" w:type="dxa"/>
-              <w:left w:w="0" w:type="dxa"/>
-              <w:right w:w="0" w:type="dxa"/>
-            </w:tcMar>
-            <w:vAlign w:val="center"/>
-          </w:tcPr>
-          <w:p>
-            <w:pPr>
-              <w:jc w:val="center"/>
-              <w:spacing w:after="100" w:before="100" w:line="240"/>
-              <w:ind w:firstLine="0" w:left="100" w:right="100"/>
-            </w:pPr>
-            <w:r xmlns:w="http://schemas.openxmlformats.org/wordprocessingml/2006/main" xmlns:wp="http://schemas.openxmlformats.org/drawingml/2006/wordprocessingDrawing" xmlns:r="http://schemas.openxmlformats.org/officeDocument/2006/relationships" xmlns:w14="http://schemas.microsoft.com/office/word/2010/wordml">
-              <w:rPr>
-                <w:rFonts w:ascii="Helvetica" w:hAnsi="Helvetica" w:eastAsia="Helvetica" w:cs="Helvetica"/>
-                <w:sz w:val="8"/>
-                <w:szCs w:val="8"/>
-                <w:color w:val="000000"/>
-              </w:rPr>
-              <w:t xml:space="preserve"/>
-            </w:r>
-          </w:p>
-        </w:tc>
-        <w:tc>
-          <w:tcPr>
-            <w:tcBorders/>
-            <w:shd w:val="clear" w:color="auto" w:fill="FFFFFF"/>
-            <w:tcMar>
-              <w:top w:w="0" w:type="dxa"/>
-              <w:bottom w:w="0" w:type="dxa"/>
-              <w:left w:w="0" w:type="dxa"/>
-              <w:right w:w="0" w:type="dxa"/>
-            </w:tcMar>
-            <w:vAlign w:val="center"/>
-          </w:tcPr>
-          <w:p>
-            <w:pPr>
-              <w:jc w:val="center"/>
-              <w:spacing w:after="100" w:before="100" w:line="240"/>
-              <w:ind w:firstLine="0" w:left="100" w:right="100"/>
-            </w:pPr>
-            <w:r xmlns:w="http://schemas.openxmlformats.org/wordprocessingml/2006/main" xmlns:wp="http://schemas.openxmlformats.org/drawingml/2006/wordprocessingDrawing" xmlns:r="http://schemas.openxmlformats.org/officeDocument/2006/relationships" xmlns:w14="http://schemas.microsoft.com/office/word/2010/wordml">
-              <w:rPr>
-                <w:rFonts w:ascii="Helvetica" w:hAnsi="Helvetica" w:eastAsia="Helvetica" w:cs="Helvetica"/>
-                <w:sz w:val="8"/>
-                <w:szCs w:val="8"/>
-                <w:color w:val="000000"/>
-              </w:rPr>
-              <w:t xml:space="preserve"/>
-            </w:r>
-          </w:p>
-        </w:tc>
-        <w:tc>
-          <w:tcPr>
-            <w:tcBorders/>
-            <w:shd w:val="clear" w:color="auto" w:fill="FFFFFF"/>
-            <w:tcMar>
-              <w:top w:w="0" w:type="dxa"/>
-              <w:bottom w:w="0" w:type="dxa"/>
-              <w:left w:w="0" w:type="dxa"/>
-              <w:right w:w="0" w:type="dxa"/>
-            </w:tcMar>
-            <w:vAlign w:val="center"/>
-          </w:tcPr>
-          <w:p>
-            <w:pPr>
-              <w:jc w:val="center"/>
-              <w:spacing w:after="100" w:before="100" w:line="240"/>
-              <w:ind w:firstLine="0" w:left="100" w:right="100"/>
-            </w:pPr>
-            <w:r xmlns:w="http://schemas.openxmlformats.org/wordprocessingml/2006/main" xmlns:wp="http://schemas.openxmlformats.org/drawingml/2006/wordprocessingDrawing" xmlns:r="http://schemas.openxmlformats.org/officeDocument/2006/relationships" xmlns:w14="http://schemas.microsoft.com/office/word/2010/wordml">
-              <w:rPr>
-                <w:rFonts w:ascii="Helvetica" w:hAnsi="Helvetica" w:eastAsia="Helvetica" w:cs="Helvetica"/>
-                <w:sz w:val="8"/>
-                <w:szCs w:val="8"/>
-                <w:color w:val="000000"/>
-              </w:rPr>
-              <w:t xml:space="preserve"/>
-            </w:r>
-          </w:p>
-        </w:tc>
-        <w:tc>
-          <w:tcPr>
-            <w:tcBorders/>
-            <w:shd w:val="clear" w:color="auto" w:fill="FFFFFF"/>
-            <w:tcMar>
-              <w:top w:w="0" w:type="dxa"/>
-              <w:bottom w:w="0" w:type="dxa"/>
-              <w:left w:w="0" w:type="dxa"/>
-              <w:right w:w="0" w:type="dxa"/>
-            </w:tcMar>
-            <w:vAlign w:val="center"/>
-          </w:tcPr>
-          <w:p>
-            <w:pPr>
-              <w:jc w:val="center"/>
-              <w:spacing w:after="100" w:before="100" w:line="240"/>
-              <w:ind w:firstLine="0" w:left="100" w:right="100"/>
-            </w:pPr>
-            <w:r xmlns:w="http://schemas.openxmlformats.org/wordprocessingml/2006/main" xmlns:wp="http://schemas.openxmlformats.org/drawingml/2006/wordprocessingDrawing" xmlns:r="http://schemas.openxmlformats.org/officeDocument/2006/relationships" xmlns:w14="http://schemas.microsoft.com/office/word/2010/wordml">
-              <w:rPr>
-                <w:rFonts w:ascii="Helvetica" w:hAnsi="Helvetica" w:eastAsia="Helvetica" w:cs="Helvetica"/>
-                <w:sz w:val="8"/>
-                <w:szCs w:val="8"/>
+                <w:sz w:val="10"/>
+                <w:szCs w:val="10"/>
+                <w:color w:val="000000"/>
+              </w:rPr>
+              <w:t xml:space="preserve"/>
+            </w:r>
+          </w:p>
+        </w:tc>
+        <w:tc>
+          <w:tcPr>
+            <w:tcBorders/>
+            <w:shd w:val="clear" w:color="auto" w:fill="FFFFFF"/>
+            <w:tcMar>
+              <w:top w:w="0" w:type="dxa"/>
+              <w:bottom w:w="0" w:type="dxa"/>
+              <w:left w:w="0" w:type="dxa"/>
+              <w:right w:w="0" w:type="dxa"/>
+            </w:tcMar>
+            <w:vAlign w:val="center"/>
+          </w:tcPr>
+          <w:p>
+            <w:pPr>
+              <w:jc w:val="center"/>
+              <w:spacing w:after="100" w:before="100" w:line="240"/>
+              <w:ind w:firstLine="0" w:left="100" w:right="100"/>
+            </w:pPr>
+            <w:r xmlns:w="http://schemas.openxmlformats.org/wordprocessingml/2006/main" xmlns:wp="http://schemas.openxmlformats.org/drawingml/2006/wordprocessingDrawing" xmlns:r="http://schemas.openxmlformats.org/officeDocument/2006/relationships" xmlns:w14="http://schemas.microsoft.com/office/word/2010/wordml">
+              <w:rPr>
+                <w:rFonts w:ascii="Helvetica" w:hAnsi="Helvetica" w:eastAsia="Helvetica" w:cs="Helvetica"/>
+                <w:sz w:val="10"/>
+                <w:szCs w:val="10"/>
+                <w:color w:val="000000"/>
+              </w:rPr>
+              <w:t xml:space="preserve"/>
+            </w:r>
+          </w:p>
+        </w:tc>
+        <w:tc>
+          <w:tcPr>
+            <w:tcBorders/>
+            <w:shd w:val="clear" w:color="auto" w:fill="FFFFFF"/>
+            <w:tcMar>
+              <w:top w:w="0" w:type="dxa"/>
+              <w:bottom w:w="0" w:type="dxa"/>
+              <w:left w:w="0" w:type="dxa"/>
+              <w:right w:w="0" w:type="dxa"/>
+            </w:tcMar>
+            <w:vAlign w:val="center"/>
+          </w:tcPr>
+          <w:p>
+            <w:pPr>
+              <w:jc w:val="center"/>
+              <w:spacing w:after="100" w:before="100" w:line="240"/>
+              <w:ind w:firstLine="0" w:left="100" w:right="100"/>
+            </w:pPr>
+            <w:r xmlns:w="http://schemas.openxmlformats.org/wordprocessingml/2006/main" xmlns:wp="http://schemas.openxmlformats.org/drawingml/2006/wordprocessingDrawing" xmlns:r="http://schemas.openxmlformats.org/officeDocument/2006/relationships" xmlns:w14="http://schemas.microsoft.com/office/word/2010/wordml">
+              <w:rPr>
+                <w:rFonts w:ascii="Helvetica" w:hAnsi="Helvetica" w:eastAsia="Helvetica" w:cs="Helvetica"/>
+                <w:sz w:val="10"/>
+                <w:szCs w:val="10"/>
+                <w:color w:val="000000"/>
+              </w:rPr>
+              <w:t xml:space="preserve"/>
+            </w:r>
+          </w:p>
+        </w:tc>
+        <w:tc>
+          <w:tcPr>
+            <w:tcBorders/>
+            <w:shd w:val="clear" w:color="auto" w:fill="FFFFFF"/>
+            <w:tcMar>
+              <w:top w:w="0" w:type="dxa"/>
+              <w:bottom w:w="0" w:type="dxa"/>
+              <w:left w:w="0" w:type="dxa"/>
+              <w:right w:w="0" w:type="dxa"/>
+            </w:tcMar>
+            <w:vAlign w:val="center"/>
+          </w:tcPr>
+          <w:p>
+            <w:pPr>
+              <w:jc w:val="center"/>
+              <w:spacing w:after="100" w:before="100" w:line="240"/>
+              <w:ind w:firstLine="0" w:left="100" w:right="100"/>
+            </w:pPr>
+            <w:r xmlns:w="http://schemas.openxmlformats.org/wordprocessingml/2006/main" xmlns:wp="http://schemas.openxmlformats.org/drawingml/2006/wordprocessingDrawing" xmlns:r="http://schemas.openxmlformats.org/officeDocument/2006/relationships" xmlns:w14="http://schemas.microsoft.com/office/word/2010/wordml">
+              <w:rPr>
+                <w:rFonts w:ascii="Helvetica" w:hAnsi="Helvetica" w:eastAsia="Helvetica" w:cs="Helvetica"/>
+                <w:sz w:val="10"/>
+                <w:szCs w:val="10"/>
+                <w:color w:val="000000"/>
+              </w:rPr>
+              <w:t xml:space="preserve"/>
+            </w:r>
+          </w:p>
+        </w:tc>
+        <w:tc>
+          <w:tcPr>
+            <w:tcBorders/>
+            <w:shd w:val="clear" w:color="auto" w:fill="FFFFFF"/>
+            <w:tcMar>
+              <w:top w:w="0" w:type="dxa"/>
+              <w:bottom w:w="0" w:type="dxa"/>
+              <w:left w:w="0" w:type="dxa"/>
+              <w:right w:w="0" w:type="dxa"/>
+            </w:tcMar>
+            <w:vAlign w:val="center"/>
+          </w:tcPr>
+          <w:p>
+            <w:pPr>
+              <w:jc w:val="center"/>
+              <w:spacing w:after="100" w:before="100" w:line="240"/>
+              <w:ind w:firstLine="0" w:left="100" w:right="100"/>
+            </w:pPr>
+            <w:r xmlns:w="http://schemas.openxmlformats.org/wordprocessingml/2006/main" xmlns:wp="http://schemas.openxmlformats.org/drawingml/2006/wordprocessingDrawing" xmlns:r="http://schemas.openxmlformats.org/officeDocument/2006/relationships" xmlns:w14="http://schemas.microsoft.com/office/word/2010/wordml">
+              <w:rPr>
+                <w:rFonts w:ascii="Helvetica" w:hAnsi="Helvetica" w:eastAsia="Helvetica" w:cs="Helvetica"/>
+                <w:sz w:val="10"/>
+                <w:szCs w:val="10"/>
+                <w:color w:val="000000"/>
+              </w:rPr>
+              <w:t xml:space="preserve"/>
+            </w:r>
+          </w:p>
+        </w:tc>
+        <w:tc>
+          <w:tcPr>
+            <w:tcBorders/>
+            <w:shd w:val="clear" w:color="auto" w:fill="FFFFFF"/>
+            <w:tcMar>
+              <w:top w:w="0" w:type="dxa"/>
+              <w:bottom w:w="0" w:type="dxa"/>
+              <w:left w:w="0" w:type="dxa"/>
+              <w:right w:w="0" w:type="dxa"/>
+            </w:tcMar>
+            <w:vAlign w:val="center"/>
+          </w:tcPr>
+          <w:p>
+            <w:pPr>
+              <w:jc w:val="center"/>
+              <w:spacing w:after="100" w:before="100" w:line="240"/>
+              <w:ind w:firstLine="0" w:left="100" w:right="100"/>
+            </w:pPr>
+            <w:r xmlns:w="http://schemas.openxmlformats.org/wordprocessingml/2006/main" xmlns:wp="http://schemas.openxmlformats.org/drawingml/2006/wordprocessingDrawing" xmlns:r="http://schemas.openxmlformats.org/officeDocument/2006/relationships" xmlns:w14="http://schemas.microsoft.com/office/word/2010/wordml">
+              <w:rPr>
+                <w:rFonts w:ascii="Helvetica" w:hAnsi="Helvetica" w:eastAsia="Helvetica" w:cs="Helvetica"/>
+                <w:sz w:val="10"/>
+                <w:szCs w:val="10"/>
+                <w:color w:val="000000"/>
+              </w:rPr>
+              <w:t xml:space="preserve"/>
+            </w:r>
+          </w:p>
+        </w:tc>
+        <w:tc>
+          <w:tcPr>
+            <w:tcBorders/>
+            <w:shd w:val="clear" w:color="auto" w:fill="FFFFFF"/>
+            <w:tcMar>
+              <w:top w:w="0" w:type="dxa"/>
+              <w:bottom w:w="0" w:type="dxa"/>
+              <w:left w:w="0" w:type="dxa"/>
+              <w:right w:w="0" w:type="dxa"/>
+            </w:tcMar>
+            <w:vAlign w:val="center"/>
+          </w:tcPr>
+          <w:p>
+            <w:pPr>
+              <w:jc w:val="center"/>
+              <w:spacing w:after="100" w:before="100" w:line="240"/>
+              <w:ind w:firstLine="0" w:left="100" w:right="100"/>
+            </w:pPr>
+            <w:r xmlns:w="http://schemas.openxmlformats.org/wordprocessingml/2006/main" xmlns:wp="http://schemas.openxmlformats.org/drawingml/2006/wordprocessingDrawing" xmlns:r="http://schemas.openxmlformats.org/officeDocument/2006/relationships" xmlns:w14="http://schemas.microsoft.com/office/word/2010/wordml">
+              <w:rPr>
+                <w:rFonts w:ascii="Helvetica" w:hAnsi="Helvetica" w:eastAsia="Helvetica" w:cs="Helvetica"/>
+                <w:sz w:val="10"/>
+                <w:szCs w:val="10"/>
+                <w:color w:val="000000"/>
+              </w:rPr>
+              <w:t xml:space="preserve"/>
+            </w:r>
+          </w:p>
+        </w:tc>
+        <w:tc>
+          <w:tcPr>
+            <w:tcBorders/>
+            <w:shd w:val="clear" w:color="auto" w:fill="FFFFFF"/>
+            <w:tcMar>
+              <w:top w:w="0" w:type="dxa"/>
+              <w:bottom w:w="0" w:type="dxa"/>
+              <w:left w:w="0" w:type="dxa"/>
+              <w:right w:w="0" w:type="dxa"/>
+            </w:tcMar>
+            <w:vAlign w:val="center"/>
+          </w:tcPr>
+          <w:p>
+            <w:pPr>
+              <w:jc w:val="center"/>
+              <w:spacing w:after="100" w:before="100" w:line="240"/>
+              <w:ind w:firstLine="0" w:left="100" w:right="100"/>
+            </w:pPr>
+            <w:r xmlns:w="http://schemas.openxmlformats.org/wordprocessingml/2006/main" xmlns:wp="http://schemas.openxmlformats.org/drawingml/2006/wordprocessingDrawing" xmlns:r="http://schemas.openxmlformats.org/officeDocument/2006/relationships" xmlns:w14="http://schemas.microsoft.com/office/word/2010/wordml">
+              <w:rPr>
+                <w:rFonts w:ascii="Helvetica" w:hAnsi="Helvetica" w:eastAsia="Helvetica" w:cs="Helvetica"/>
+                <w:sz w:val="10"/>
+                <w:szCs w:val="10"/>
                 <w:color w:val="000000"/>
               </w:rPr>
               <w:t xml:space="preserve"/>
@@ -1078,8 +1078,8 @@
             <w:r xmlns:w="http://schemas.openxmlformats.org/wordprocessingml/2006/main" xmlns:wp="http://schemas.openxmlformats.org/drawingml/2006/wordprocessingDrawing" xmlns:r="http://schemas.openxmlformats.org/officeDocument/2006/relationships" xmlns:w14="http://schemas.microsoft.com/office/word/2010/wordml">
               <w:rPr>
                 <w:rFonts w:ascii="Helvetica" w:hAnsi="Helvetica" w:eastAsia="Helvetica" w:cs="Helvetica"/>
-                <w:sz w:val="8"/>
-                <w:szCs w:val="8"/>
+                <w:sz w:val="10"/>
+                <w:szCs w:val="10"/>
                 <w:color w:val="000000"/>
               </w:rPr>
               <w:t xml:space="preserve"/>
@@ -1107,8 +1107,8 @@
             <w:r xmlns:w="http://schemas.openxmlformats.org/wordprocessingml/2006/main" xmlns:wp="http://schemas.openxmlformats.org/drawingml/2006/wordprocessingDrawing" xmlns:r="http://schemas.openxmlformats.org/officeDocument/2006/relationships" xmlns:w14="http://schemas.microsoft.com/office/word/2010/wordml">
               <w:rPr>
                 <w:rFonts w:ascii="Helvetica" w:hAnsi="Helvetica" w:eastAsia="Helvetica" w:cs="Helvetica"/>
-                <w:sz w:val="8"/>
-                <w:szCs w:val="8"/>
+                <w:sz w:val="10"/>
+                <w:szCs w:val="10"/>
                 <w:color w:val="000000"/>
               </w:rPr>
               <w:t xml:space="preserve"/>
@@ -1136,211 +1136,211 @@
             <w:r xmlns:w="http://schemas.openxmlformats.org/wordprocessingml/2006/main" xmlns:wp="http://schemas.openxmlformats.org/drawingml/2006/wordprocessingDrawing" xmlns:r="http://schemas.openxmlformats.org/officeDocument/2006/relationships" xmlns:w14="http://schemas.microsoft.com/office/word/2010/wordml">
               <w:rPr>
                 <w:rFonts w:ascii="Helvetica" w:hAnsi="Helvetica" w:eastAsia="Helvetica" w:cs="Helvetica"/>
-                <w:sz w:val="8"/>
-                <w:szCs w:val="8"/>
-                <w:color w:val="000000"/>
-              </w:rPr>
-              <w:t xml:space="preserve"/>
-            </w:r>
-          </w:p>
-        </w:tc>
-        <w:tc>
-          <w:tcPr>
-            <w:tcBorders/>
-            <w:shd w:val="clear" w:color="auto" w:fill="FFFFFF"/>
-            <w:tcMar>
-              <w:top w:w="0" w:type="dxa"/>
-              <w:bottom w:w="0" w:type="dxa"/>
-              <w:left w:w="0" w:type="dxa"/>
-              <w:right w:w="0" w:type="dxa"/>
-            </w:tcMar>
-            <w:vAlign w:val="center"/>
-          </w:tcPr>
-          <w:p>
-            <w:pPr>
-              <w:jc w:val="center"/>
-              <w:spacing w:after="100" w:before="100" w:line="240"/>
-              <w:ind w:firstLine="0" w:left="100" w:right="100"/>
-            </w:pPr>
-            <w:r xmlns:w="http://schemas.openxmlformats.org/wordprocessingml/2006/main" xmlns:wp="http://schemas.openxmlformats.org/drawingml/2006/wordprocessingDrawing" xmlns:r="http://schemas.openxmlformats.org/officeDocument/2006/relationships" xmlns:w14="http://schemas.microsoft.com/office/word/2010/wordml">
-              <w:rPr>
-                <w:rFonts w:ascii="Helvetica" w:hAnsi="Helvetica" w:eastAsia="Helvetica" w:cs="Helvetica"/>
-                <w:sz w:val="8"/>
-                <w:szCs w:val="8"/>
-                <w:color w:val="000000"/>
-              </w:rPr>
-              <w:t xml:space="preserve"/>
-            </w:r>
-          </w:p>
-        </w:tc>
-        <w:tc>
-          <w:tcPr>
-            <w:tcBorders/>
-            <w:shd w:val="clear" w:color="auto" w:fill="FFFFFF"/>
-            <w:tcMar>
-              <w:top w:w="0" w:type="dxa"/>
-              <w:bottom w:w="0" w:type="dxa"/>
-              <w:left w:w="0" w:type="dxa"/>
-              <w:right w:w="0" w:type="dxa"/>
-            </w:tcMar>
-            <w:vAlign w:val="center"/>
-          </w:tcPr>
-          <w:p>
-            <w:pPr>
-              <w:jc w:val="center"/>
-              <w:spacing w:after="100" w:before="100" w:line="240"/>
-              <w:ind w:firstLine="0" w:left="100" w:right="100"/>
-            </w:pPr>
-            <w:r xmlns:w="http://schemas.openxmlformats.org/wordprocessingml/2006/main" xmlns:wp="http://schemas.openxmlformats.org/drawingml/2006/wordprocessingDrawing" xmlns:r="http://schemas.openxmlformats.org/officeDocument/2006/relationships" xmlns:w14="http://schemas.microsoft.com/office/word/2010/wordml">
-              <w:rPr>
-                <w:rFonts w:ascii="Helvetica" w:hAnsi="Helvetica" w:eastAsia="Helvetica" w:cs="Helvetica"/>
-                <w:sz w:val="8"/>
-                <w:szCs w:val="8"/>
-                <w:color w:val="000000"/>
-              </w:rPr>
-              <w:t xml:space="preserve"/>
-            </w:r>
-          </w:p>
-        </w:tc>
-        <w:tc>
-          <w:tcPr>
-            <w:tcBorders/>
-            <w:shd w:val="clear" w:color="auto" w:fill="FFFFFF"/>
-            <w:tcMar>
-              <w:top w:w="0" w:type="dxa"/>
-              <w:bottom w:w="0" w:type="dxa"/>
-              <w:left w:w="0" w:type="dxa"/>
-              <w:right w:w="0" w:type="dxa"/>
-            </w:tcMar>
-            <w:vAlign w:val="center"/>
-          </w:tcPr>
-          <w:p>
-            <w:pPr>
-              <w:jc w:val="center"/>
-              <w:spacing w:after="100" w:before="100" w:line="240"/>
-              <w:ind w:firstLine="0" w:left="100" w:right="100"/>
-            </w:pPr>
-            <w:r xmlns:w="http://schemas.openxmlformats.org/wordprocessingml/2006/main" xmlns:wp="http://schemas.openxmlformats.org/drawingml/2006/wordprocessingDrawing" xmlns:r="http://schemas.openxmlformats.org/officeDocument/2006/relationships" xmlns:w14="http://schemas.microsoft.com/office/word/2010/wordml">
-              <w:rPr>
-                <w:rFonts w:ascii="Helvetica" w:hAnsi="Helvetica" w:eastAsia="Helvetica" w:cs="Helvetica"/>
-                <w:sz w:val="8"/>
-                <w:szCs w:val="8"/>
-                <w:color w:val="000000"/>
-              </w:rPr>
-              <w:t xml:space="preserve"/>
-            </w:r>
-          </w:p>
-        </w:tc>
-        <w:tc>
-          <w:tcPr>
-            <w:tcBorders/>
-            <w:shd w:val="clear" w:color="auto" w:fill="FFFFFF"/>
-            <w:tcMar>
-              <w:top w:w="0" w:type="dxa"/>
-              <w:bottom w:w="0" w:type="dxa"/>
-              <w:left w:w="0" w:type="dxa"/>
-              <w:right w:w="0" w:type="dxa"/>
-            </w:tcMar>
-            <w:vAlign w:val="center"/>
-          </w:tcPr>
-          <w:p>
-            <w:pPr>
-              <w:jc w:val="center"/>
-              <w:spacing w:after="100" w:before="100" w:line="240"/>
-              <w:ind w:firstLine="0" w:left="100" w:right="100"/>
-            </w:pPr>
-            <w:r xmlns:w="http://schemas.openxmlformats.org/wordprocessingml/2006/main" xmlns:wp="http://schemas.openxmlformats.org/drawingml/2006/wordprocessingDrawing" xmlns:r="http://schemas.openxmlformats.org/officeDocument/2006/relationships" xmlns:w14="http://schemas.microsoft.com/office/word/2010/wordml">
-              <w:rPr>
-                <w:rFonts w:ascii="Helvetica" w:hAnsi="Helvetica" w:eastAsia="Helvetica" w:cs="Helvetica"/>
-                <w:sz w:val="8"/>
-                <w:szCs w:val="8"/>
-                <w:color w:val="000000"/>
-              </w:rPr>
-              <w:t xml:space="preserve"/>
-            </w:r>
-          </w:p>
-        </w:tc>
-        <w:tc>
-          <w:tcPr>
-            <w:tcBorders/>
-            <w:shd w:val="clear" w:color="auto" w:fill="FFFFFF"/>
-            <w:tcMar>
-              <w:top w:w="0" w:type="dxa"/>
-              <w:bottom w:w="0" w:type="dxa"/>
-              <w:left w:w="0" w:type="dxa"/>
-              <w:right w:w="0" w:type="dxa"/>
-            </w:tcMar>
-            <w:vAlign w:val="center"/>
-          </w:tcPr>
-          <w:p>
-            <w:pPr>
-              <w:jc w:val="center"/>
-              <w:spacing w:after="100" w:before="100" w:line="240"/>
-              <w:ind w:firstLine="0" w:left="100" w:right="100"/>
-            </w:pPr>
-            <w:r xmlns:w="http://schemas.openxmlformats.org/wordprocessingml/2006/main" xmlns:wp="http://schemas.openxmlformats.org/drawingml/2006/wordprocessingDrawing" xmlns:r="http://schemas.openxmlformats.org/officeDocument/2006/relationships" xmlns:w14="http://schemas.microsoft.com/office/word/2010/wordml">
-              <w:rPr>
-                <w:rFonts w:ascii="Helvetica" w:hAnsi="Helvetica" w:eastAsia="Helvetica" w:cs="Helvetica"/>
-                <w:sz w:val="8"/>
-                <w:szCs w:val="8"/>
-                <w:color w:val="000000"/>
-              </w:rPr>
-              <w:t xml:space="preserve"/>
-            </w:r>
-          </w:p>
-        </w:tc>
-        <w:tc>
-          <w:tcPr>
-            <w:tcBorders/>
-            <w:shd w:val="clear" w:color="auto" w:fill="FFFFFF"/>
-            <w:tcMar>
-              <w:top w:w="0" w:type="dxa"/>
-              <w:bottom w:w="0" w:type="dxa"/>
-              <w:left w:w="0" w:type="dxa"/>
-              <w:right w:w="0" w:type="dxa"/>
-            </w:tcMar>
-            <w:vAlign w:val="center"/>
-          </w:tcPr>
-          <w:p>
-            <w:pPr>
-              <w:jc w:val="center"/>
-              <w:spacing w:after="100" w:before="100" w:line="240"/>
-              <w:ind w:firstLine="0" w:left="100" w:right="100"/>
-            </w:pPr>
-            <w:r xmlns:w="http://schemas.openxmlformats.org/wordprocessingml/2006/main" xmlns:wp="http://schemas.openxmlformats.org/drawingml/2006/wordprocessingDrawing" xmlns:r="http://schemas.openxmlformats.org/officeDocument/2006/relationships" xmlns:w14="http://schemas.microsoft.com/office/word/2010/wordml">
-              <w:rPr>
-                <w:rFonts w:ascii="Helvetica" w:hAnsi="Helvetica" w:eastAsia="Helvetica" w:cs="Helvetica"/>
-                <w:sz w:val="8"/>
-                <w:szCs w:val="8"/>
-                <w:color w:val="000000"/>
-              </w:rPr>
-              <w:t xml:space="preserve"/>
-            </w:r>
-          </w:p>
-        </w:tc>
-        <w:tc>
-          <w:tcPr>
-            <w:tcBorders/>
-            <w:shd w:val="clear" w:color="auto" w:fill="FFFFFF"/>
-            <w:tcMar>
-              <w:top w:w="0" w:type="dxa"/>
-              <w:bottom w:w="0" w:type="dxa"/>
-              <w:left w:w="0" w:type="dxa"/>
-              <w:right w:w="0" w:type="dxa"/>
-            </w:tcMar>
-            <w:vAlign w:val="center"/>
-          </w:tcPr>
-          <w:p>
-            <w:pPr>
-              <w:jc w:val="center"/>
-              <w:spacing w:after="100" w:before="100" w:line="240"/>
-              <w:ind w:firstLine="0" w:left="100" w:right="100"/>
-            </w:pPr>
-            <w:r xmlns:w="http://schemas.openxmlformats.org/wordprocessingml/2006/main" xmlns:wp="http://schemas.openxmlformats.org/drawingml/2006/wordprocessingDrawing" xmlns:r="http://schemas.openxmlformats.org/officeDocument/2006/relationships" xmlns:w14="http://schemas.microsoft.com/office/word/2010/wordml">
-              <w:rPr>
-                <w:rFonts w:ascii="Helvetica" w:hAnsi="Helvetica" w:eastAsia="Helvetica" w:cs="Helvetica"/>
-                <w:sz w:val="8"/>
-                <w:szCs w:val="8"/>
+                <w:sz w:val="10"/>
+                <w:szCs w:val="10"/>
+                <w:color w:val="000000"/>
+              </w:rPr>
+              <w:t xml:space="preserve"/>
+            </w:r>
+          </w:p>
+        </w:tc>
+        <w:tc>
+          <w:tcPr>
+            <w:tcBorders/>
+            <w:shd w:val="clear" w:color="auto" w:fill="FFFFFF"/>
+            <w:tcMar>
+              <w:top w:w="0" w:type="dxa"/>
+              <w:bottom w:w="0" w:type="dxa"/>
+              <w:left w:w="0" w:type="dxa"/>
+              <w:right w:w="0" w:type="dxa"/>
+            </w:tcMar>
+            <w:vAlign w:val="center"/>
+          </w:tcPr>
+          <w:p>
+            <w:pPr>
+              <w:jc w:val="center"/>
+              <w:spacing w:after="100" w:before="100" w:line="240"/>
+              <w:ind w:firstLine="0" w:left="100" w:right="100"/>
+            </w:pPr>
+            <w:r xmlns:w="http://schemas.openxmlformats.org/wordprocessingml/2006/main" xmlns:wp="http://schemas.openxmlformats.org/drawingml/2006/wordprocessingDrawing" xmlns:r="http://schemas.openxmlformats.org/officeDocument/2006/relationships" xmlns:w14="http://schemas.microsoft.com/office/word/2010/wordml">
+              <w:rPr>
+                <w:rFonts w:ascii="Helvetica" w:hAnsi="Helvetica" w:eastAsia="Helvetica" w:cs="Helvetica"/>
+                <w:sz w:val="10"/>
+                <w:szCs w:val="10"/>
+                <w:color w:val="000000"/>
+              </w:rPr>
+              <w:t xml:space="preserve"/>
+            </w:r>
+          </w:p>
+        </w:tc>
+        <w:tc>
+          <w:tcPr>
+            <w:tcBorders/>
+            <w:shd w:val="clear" w:color="auto" w:fill="FFFFFF"/>
+            <w:tcMar>
+              <w:top w:w="0" w:type="dxa"/>
+              <w:bottom w:w="0" w:type="dxa"/>
+              <w:left w:w="0" w:type="dxa"/>
+              <w:right w:w="0" w:type="dxa"/>
+            </w:tcMar>
+            <w:vAlign w:val="center"/>
+          </w:tcPr>
+          <w:p>
+            <w:pPr>
+              <w:jc w:val="center"/>
+              <w:spacing w:after="100" w:before="100" w:line="240"/>
+              <w:ind w:firstLine="0" w:left="100" w:right="100"/>
+            </w:pPr>
+            <w:r xmlns:w="http://schemas.openxmlformats.org/wordprocessingml/2006/main" xmlns:wp="http://schemas.openxmlformats.org/drawingml/2006/wordprocessingDrawing" xmlns:r="http://schemas.openxmlformats.org/officeDocument/2006/relationships" xmlns:w14="http://schemas.microsoft.com/office/word/2010/wordml">
+              <w:rPr>
+                <w:rFonts w:ascii="Helvetica" w:hAnsi="Helvetica" w:eastAsia="Helvetica" w:cs="Helvetica"/>
+                <w:sz w:val="10"/>
+                <w:szCs w:val="10"/>
+                <w:color w:val="000000"/>
+              </w:rPr>
+              <w:t xml:space="preserve"/>
+            </w:r>
+          </w:p>
+        </w:tc>
+        <w:tc>
+          <w:tcPr>
+            <w:tcBorders/>
+            <w:shd w:val="clear" w:color="auto" w:fill="FFFFFF"/>
+            <w:tcMar>
+              <w:top w:w="0" w:type="dxa"/>
+              <w:bottom w:w="0" w:type="dxa"/>
+              <w:left w:w="0" w:type="dxa"/>
+              <w:right w:w="0" w:type="dxa"/>
+            </w:tcMar>
+            <w:vAlign w:val="center"/>
+          </w:tcPr>
+          <w:p>
+            <w:pPr>
+              <w:jc w:val="center"/>
+              <w:spacing w:after="100" w:before="100" w:line="240"/>
+              <w:ind w:firstLine="0" w:left="100" w:right="100"/>
+            </w:pPr>
+            <w:r xmlns:w="http://schemas.openxmlformats.org/wordprocessingml/2006/main" xmlns:wp="http://schemas.openxmlformats.org/drawingml/2006/wordprocessingDrawing" xmlns:r="http://schemas.openxmlformats.org/officeDocument/2006/relationships" xmlns:w14="http://schemas.microsoft.com/office/word/2010/wordml">
+              <w:rPr>
+                <w:rFonts w:ascii="Helvetica" w:hAnsi="Helvetica" w:eastAsia="Helvetica" w:cs="Helvetica"/>
+                <w:sz w:val="10"/>
+                <w:szCs w:val="10"/>
+                <w:color w:val="000000"/>
+              </w:rPr>
+              <w:t xml:space="preserve"/>
+            </w:r>
+          </w:p>
+        </w:tc>
+        <w:tc>
+          <w:tcPr>
+            <w:tcBorders/>
+            <w:shd w:val="clear" w:color="auto" w:fill="FFFFFF"/>
+            <w:tcMar>
+              <w:top w:w="0" w:type="dxa"/>
+              <w:bottom w:w="0" w:type="dxa"/>
+              <w:left w:w="0" w:type="dxa"/>
+              <w:right w:w="0" w:type="dxa"/>
+            </w:tcMar>
+            <w:vAlign w:val="center"/>
+          </w:tcPr>
+          <w:p>
+            <w:pPr>
+              <w:jc w:val="center"/>
+              <w:spacing w:after="100" w:before="100" w:line="240"/>
+              <w:ind w:firstLine="0" w:left="100" w:right="100"/>
+            </w:pPr>
+            <w:r xmlns:w="http://schemas.openxmlformats.org/wordprocessingml/2006/main" xmlns:wp="http://schemas.openxmlformats.org/drawingml/2006/wordprocessingDrawing" xmlns:r="http://schemas.openxmlformats.org/officeDocument/2006/relationships" xmlns:w14="http://schemas.microsoft.com/office/word/2010/wordml">
+              <w:rPr>
+                <w:rFonts w:ascii="Helvetica" w:hAnsi="Helvetica" w:eastAsia="Helvetica" w:cs="Helvetica"/>
+                <w:sz w:val="10"/>
+                <w:szCs w:val="10"/>
+                <w:color w:val="000000"/>
+              </w:rPr>
+              <w:t xml:space="preserve"/>
+            </w:r>
+          </w:p>
+        </w:tc>
+        <w:tc>
+          <w:tcPr>
+            <w:tcBorders/>
+            <w:shd w:val="clear" w:color="auto" w:fill="FFFFFF"/>
+            <w:tcMar>
+              <w:top w:w="0" w:type="dxa"/>
+              <w:bottom w:w="0" w:type="dxa"/>
+              <w:left w:w="0" w:type="dxa"/>
+              <w:right w:w="0" w:type="dxa"/>
+            </w:tcMar>
+            <w:vAlign w:val="center"/>
+          </w:tcPr>
+          <w:p>
+            <w:pPr>
+              <w:jc w:val="center"/>
+              <w:spacing w:after="100" w:before="100" w:line="240"/>
+              <w:ind w:firstLine="0" w:left="100" w:right="100"/>
+            </w:pPr>
+            <w:r xmlns:w="http://schemas.openxmlformats.org/wordprocessingml/2006/main" xmlns:wp="http://schemas.openxmlformats.org/drawingml/2006/wordprocessingDrawing" xmlns:r="http://schemas.openxmlformats.org/officeDocument/2006/relationships" xmlns:w14="http://schemas.microsoft.com/office/word/2010/wordml">
+              <w:rPr>
+                <w:rFonts w:ascii="Helvetica" w:hAnsi="Helvetica" w:eastAsia="Helvetica" w:cs="Helvetica"/>
+                <w:sz w:val="10"/>
+                <w:szCs w:val="10"/>
+                <w:color w:val="000000"/>
+              </w:rPr>
+              <w:t xml:space="preserve"/>
+            </w:r>
+          </w:p>
+        </w:tc>
+        <w:tc>
+          <w:tcPr>
+            <w:tcBorders/>
+            <w:shd w:val="clear" w:color="auto" w:fill="FFFFFF"/>
+            <w:tcMar>
+              <w:top w:w="0" w:type="dxa"/>
+              <w:bottom w:w="0" w:type="dxa"/>
+              <w:left w:w="0" w:type="dxa"/>
+              <w:right w:w="0" w:type="dxa"/>
+            </w:tcMar>
+            <w:vAlign w:val="center"/>
+          </w:tcPr>
+          <w:p>
+            <w:pPr>
+              <w:jc w:val="center"/>
+              <w:spacing w:after="100" w:before="100" w:line="240"/>
+              <w:ind w:firstLine="0" w:left="100" w:right="100"/>
+            </w:pPr>
+            <w:r xmlns:w="http://schemas.openxmlformats.org/wordprocessingml/2006/main" xmlns:wp="http://schemas.openxmlformats.org/drawingml/2006/wordprocessingDrawing" xmlns:r="http://schemas.openxmlformats.org/officeDocument/2006/relationships" xmlns:w14="http://schemas.microsoft.com/office/word/2010/wordml">
+              <w:rPr>
+                <w:rFonts w:ascii="Helvetica" w:hAnsi="Helvetica" w:eastAsia="Helvetica" w:cs="Helvetica"/>
+                <w:sz w:val="10"/>
+                <w:szCs w:val="10"/>
+                <w:color w:val="000000"/>
+              </w:rPr>
+              <w:t xml:space="preserve"/>
+            </w:r>
+          </w:p>
+        </w:tc>
+        <w:tc>
+          <w:tcPr>
+            <w:tcBorders/>
+            <w:shd w:val="clear" w:color="auto" w:fill="FFFFFF"/>
+            <w:tcMar>
+              <w:top w:w="0" w:type="dxa"/>
+              <w:bottom w:w="0" w:type="dxa"/>
+              <w:left w:w="0" w:type="dxa"/>
+              <w:right w:w="0" w:type="dxa"/>
+            </w:tcMar>
+            <w:vAlign w:val="center"/>
+          </w:tcPr>
+          <w:p>
+            <w:pPr>
+              <w:jc w:val="center"/>
+              <w:spacing w:after="100" w:before="100" w:line="240"/>
+              <w:ind w:firstLine="0" w:left="100" w:right="100"/>
+            </w:pPr>
+            <w:r xmlns:w="http://schemas.openxmlformats.org/wordprocessingml/2006/main" xmlns:wp="http://schemas.openxmlformats.org/drawingml/2006/wordprocessingDrawing" xmlns:r="http://schemas.openxmlformats.org/officeDocument/2006/relationships" xmlns:w14="http://schemas.microsoft.com/office/word/2010/wordml">
+              <w:rPr>
+                <w:rFonts w:ascii="Helvetica" w:hAnsi="Helvetica" w:eastAsia="Helvetica" w:cs="Helvetica"/>
+                <w:sz w:val="10"/>
+                <w:szCs w:val="10"/>
                 <w:color w:val="000000"/>
               </w:rPr>
               <w:t xml:space="preserve"/>
@@ -1355,6 +1355,1782 @@
         </w:trPr>
         <w:tc>
           <w:tcPr>
+            <w:tcBorders/>
+            <w:shd w:val="clear" w:color="auto" w:fill="FFFFFF"/>
+            <w:tcMar>
+              <w:top w:w="0" w:type="dxa"/>
+              <w:bottom w:w="0" w:type="dxa"/>
+              <w:left w:w="0" w:type="dxa"/>
+              <w:right w:w="0" w:type="dxa"/>
+            </w:tcMar>
+            <w:vAlign w:val="center"/>
+          </w:tcPr>
+          <w:p>
+            <w:pPr>
+              <w:jc w:val="left"/>
+              <w:spacing w:after="100" w:before="100" w:line="240"/>
+              <w:ind w:firstLine="0" w:left="100" w:right="100"/>
+            </w:pPr>
+            <w:r xmlns:w="http://schemas.openxmlformats.org/wordprocessingml/2006/main" xmlns:wp="http://schemas.openxmlformats.org/drawingml/2006/wordprocessingDrawing" xmlns:r="http://schemas.openxmlformats.org/officeDocument/2006/relationships" xmlns:w14="http://schemas.microsoft.com/office/word/2010/wordml">
+              <w:rPr>
+                <w:rFonts w:ascii="Helvetica" w:hAnsi="Helvetica" w:eastAsia="Helvetica" w:cs="Helvetica"/>
+                <w:sz w:val="10"/>
+                <w:szCs w:val="10"/>
+                <w:color w:val="000000"/>
+              </w:rPr>
+              <w:t xml:space="preserve"/>
+            </w:r>
+          </w:p>
+        </w:tc>
+        <w:tc>
+          <w:tcPr>
+            <w:tcBorders/>
+            <w:shd w:val="clear" w:color="auto" w:fill="FFFFFF"/>
+            <w:tcMar>
+              <w:top w:w="0" w:type="dxa"/>
+              <w:bottom w:w="0" w:type="dxa"/>
+              <w:left w:w="0" w:type="dxa"/>
+              <w:right w:w="0" w:type="dxa"/>
+            </w:tcMar>
+            <w:vAlign w:val="center"/>
+          </w:tcPr>
+          <w:p>
+            <w:pPr>
+              <w:jc w:val="left"/>
+              <w:spacing w:after="100" w:before="100" w:line="240"/>
+              <w:ind w:firstLine="0" w:left="100" w:right="100"/>
+            </w:pPr>
+            <w:r xmlns:w="http://schemas.openxmlformats.org/wordprocessingml/2006/main" xmlns:wp="http://schemas.openxmlformats.org/drawingml/2006/wordprocessingDrawing" xmlns:r="http://schemas.openxmlformats.org/officeDocument/2006/relationships" xmlns:w14="http://schemas.microsoft.com/office/word/2010/wordml">
+              <w:rPr>
+                <w:rFonts w:ascii="Helvetica" w:hAnsi="Helvetica" w:eastAsia="Helvetica" w:cs="Helvetica"/>
+                <w:sz w:val="10"/>
+                <w:szCs w:val="10"/>
+                <w:color w:val="000000"/>
+              </w:rPr>
+              <w:t xml:space="preserve"/>
+            </w:r>
+          </w:p>
+        </w:tc>
+        <w:tc>
+          <w:tcPr>
+            <w:tcBorders/>
+            <w:shd w:val="clear" w:color="auto" w:fill="FFFFFF"/>
+            <w:tcMar>
+              <w:top w:w="0" w:type="dxa"/>
+              <w:bottom w:w="0" w:type="dxa"/>
+              <w:left w:w="0" w:type="dxa"/>
+              <w:right w:w="0" w:type="dxa"/>
+            </w:tcMar>
+            <w:vAlign w:val="center"/>
+          </w:tcPr>
+          <w:p>
+            <w:pPr>
+              <w:jc w:val="left"/>
+              <w:spacing w:after="100" w:before="100" w:line="240"/>
+              <w:ind w:firstLine="0" w:left="100" w:right="100"/>
+            </w:pPr>
+            <w:r xmlns:w="http://schemas.openxmlformats.org/wordprocessingml/2006/main" xmlns:wp="http://schemas.openxmlformats.org/drawingml/2006/wordprocessingDrawing" xmlns:r="http://schemas.openxmlformats.org/officeDocument/2006/relationships" xmlns:w14="http://schemas.microsoft.com/office/word/2010/wordml">
+              <w:rPr>
+                <w:rFonts w:ascii="Helvetica" w:hAnsi="Helvetica" w:eastAsia="Helvetica" w:cs="Helvetica"/>
+                <w:sz w:val="10"/>
+                <w:szCs w:val="10"/>
+                <w:color w:val="000000"/>
+              </w:rPr>
+              <w:t xml:space="preserve"/>
+            </w:r>
+          </w:p>
+        </w:tc>
+        <w:tc>
+          <w:tcPr>
+            <w:tcBorders/>
+            <w:shd w:val="clear" w:color="auto" w:fill="FFFFFF"/>
+            <w:tcMar>
+              <w:top w:w="0" w:type="dxa"/>
+              <w:bottom w:w="0" w:type="dxa"/>
+              <w:left w:w="0" w:type="dxa"/>
+              <w:right w:w="0" w:type="dxa"/>
+            </w:tcMar>
+            <w:vAlign w:val="center"/>
+          </w:tcPr>
+          <w:p>
+            <w:pPr>
+              <w:jc w:val="center"/>
+              <w:spacing w:after="100" w:before="100" w:line="240"/>
+              <w:ind w:firstLine="0" w:left="100" w:right="100"/>
+            </w:pPr>
+            <w:r xmlns:w="http://schemas.openxmlformats.org/wordprocessingml/2006/main" xmlns:wp="http://schemas.openxmlformats.org/drawingml/2006/wordprocessingDrawing" xmlns:r="http://schemas.openxmlformats.org/officeDocument/2006/relationships" xmlns:w14="http://schemas.microsoft.com/office/word/2010/wordml">
+              <w:rPr>
+                <w:rFonts w:ascii="Helvetica" w:hAnsi="Helvetica" w:eastAsia="Helvetica" w:cs="Helvetica"/>
+                <w:sz w:val="10"/>
+                <w:szCs w:val="10"/>
+                <w:color w:val="000000"/>
+              </w:rPr>
+              <w:t xml:space="preserve"/>
+            </w:r>
+          </w:p>
+        </w:tc>
+        <w:tc>
+          <w:tcPr>
+            <w:tcBorders/>
+            <w:shd w:val="clear" w:color="auto" w:fill="FFFFFF"/>
+            <w:tcMar>
+              <w:top w:w="0" w:type="dxa"/>
+              <w:bottom w:w="0" w:type="dxa"/>
+              <w:left w:w="0" w:type="dxa"/>
+              <w:right w:w="0" w:type="dxa"/>
+            </w:tcMar>
+            <w:vAlign w:val="center"/>
+          </w:tcPr>
+          <w:p>
+            <w:pPr>
+              <w:jc w:val="center"/>
+              <w:spacing w:after="100" w:before="100" w:line="240"/>
+              <w:ind w:firstLine="0" w:left="100" w:right="100"/>
+            </w:pPr>
+            <w:r xmlns:w="http://schemas.openxmlformats.org/wordprocessingml/2006/main" xmlns:wp="http://schemas.openxmlformats.org/drawingml/2006/wordprocessingDrawing" xmlns:r="http://schemas.openxmlformats.org/officeDocument/2006/relationships" xmlns:w14="http://schemas.microsoft.com/office/word/2010/wordml">
+              <w:rPr>
+                <w:rFonts w:ascii="Helvetica" w:hAnsi="Helvetica" w:eastAsia="Helvetica" w:cs="Helvetica"/>
+                <w:sz w:val="10"/>
+                <w:szCs w:val="10"/>
+                <w:color w:val="000000"/>
+              </w:rPr>
+              <w:t xml:space="preserve"/>
+            </w:r>
+          </w:p>
+        </w:tc>
+        <w:tc>
+          <w:tcPr>
+            <w:tcBorders/>
+            <w:shd w:val="clear" w:color="auto" w:fill="FFFFFF"/>
+            <w:tcMar>
+              <w:top w:w="0" w:type="dxa"/>
+              <w:bottom w:w="0" w:type="dxa"/>
+              <w:left w:w="0" w:type="dxa"/>
+              <w:right w:w="0" w:type="dxa"/>
+            </w:tcMar>
+            <w:vAlign w:val="center"/>
+          </w:tcPr>
+          <w:p>
+            <w:pPr>
+              <w:jc w:val="center"/>
+              <w:spacing w:after="100" w:before="100" w:line="240"/>
+              <w:ind w:firstLine="0" w:left="100" w:right="100"/>
+            </w:pPr>
+            <w:r xmlns:w="http://schemas.openxmlformats.org/wordprocessingml/2006/main" xmlns:wp="http://schemas.openxmlformats.org/drawingml/2006/wordprocessingDrawing" xmlns:r="http://schemas.openxmlformats.org/officeDocument/2006/relationships" xmlns:w14="http://schemas.microsoft.com/office/word/2010/wordml">
+              <w:rPr>
+                <w:rFonts w:ascii="Helvetica" w:hAnsi="Helvetica" w:eastAsia="Helvetica" w:cs="Helvetica"/>
+                <w:sz w:val="10"/>
+                <w:szCs w:val="10"/>
+                <w:color w:val="000000"/>
+              </w:rPr>
+              <w:t xml:space="preserve"/>
+            </w:r>
+          </w:p>
+        </w:tc>
+        <w:tc>
+          <w:tcPr>
+            <w:tcBorders/>
+            <w:shd w:val="clear" w:color="auto" w:fill="FFFFFF"/>
+            <w:tcMar>
+              <w:top w:w="0" w:type="dxa"/>
+              <w:bottom w:w="0" w:type="dxa"/>
+              <w:left w:w="0" w:type="dxa"/>
+              <w:right w:w="0" w:type="dxa"/>
+            </w:tcMar>
+            <w:vAlign w:val="center"/>
+          </w:tcPr>
+          <w:p>
+            <w:pPr>
+              <w:jc w:val="center"/>
+              <w:spacing w:after="100" w:before="100" w:line="240"/>
+              <w:ind w:firstLine="0" w:left="100" w:right="100"/>
+            </w:pPr>
+            <w:r xmlns:w="http://schemas.openxmlformats.org/wordprocessingml/2006/main" xmlns:wp="http://schemas.openxmlformats.org/drawingml/2006/wordprocessingDrawing" xmlns:r="http://schemas.openxmlformats.org/officeDocument/2006/relationships" xmlns:w14="http://schemas.microsoft.com/office/word/2010/wordml">
+              <w:rPr>
+                <w:rFonts w:ascii="Helvetica" w:hAnsi="Helvetica" w:eastAsia="Helvetica" w:cs="Helvetica"/>
+                <w:sz w:val="10"/>
+                <w:szCs w:val="10"/>
+                <w:color w:val="000000"/>
+              </w:rPr>
+              <w:t xml:space="preserve"/>
+            </w:r>
+          </w:p>
+        </w:tc>
+        <w:tc>
+          <w:tcPr>
+            <w:tcBorders/>
+            <w:shd w:val="clear" w:color="auto" w:fill="FFFFFF"/>
+            <w:tcMar>
+              <w:top w:w="0" w:type="dxa"/>
+              <w:bottom w:w="0" w:type="dxa"/>
+              <w:left w:w="0" w:type="dxa"/>
+              <w:right w:w="0" w:type="dxa"/>
+            </w:tcMar>
+            <w:vAlign w:val="center"/>
+          </w:tcPr>
+          <w:p>
+            <w:pPr>
+              <w:jc w:val="center"/>
+              <w:spacing w:after="100" w:before="100" w:line="240"/>
+              <w:ind w:firstLine="0" w:left="100" w:right="100"/>
+            </w:pPr>
+            <w:r xmlns:w="http://schemas.openxmlformats.org/wordprocessingml/2006/main" xmlns:wp="http://schemas.openxmlformats.org/drawingml/2006/wordprocessingDrawing" xmlns:r="http://schemas.openxmlformats.org/officeDocument/2006/relationships" xmlns:w14="http://schemas.microsoft.com/office/word/2010/wordml">
+              <w:rPr>
+                <w:rFonts w:ascii="Helvetica" w:hAnsi="Helvetica" w:eastAsia="Helvetica" w:cs="Helvetica"/>
+                <w:sz w:val="10"/>
+                <w:szCs w:val="10"/>
+                <w:color w:val="000000"/>
+              </w:rPr>
+              <w:t xml:space="preserve"/>
+            </w:r>
+          </w:p>
+        </w:tc>
+        <w:tc>
+          <w:tcPr>
+            <w:tcBorders/>
+            <w:shd w:val="clear" w:color="auto" w:fill="FFFFFF"/>
+            <w:tcMar>
+              <w:top w:w="0" w:type="dxa"/>
+              <w:bottom w:w="0" w:type="dxa"/>
+              <w:left w:w="0" w:type="dxa"/>
+              <w:right w:w="0" w:type="dxa"/>
+            </w:tcMar>
+            <w:vAlign w:val="center"/>
+          </w:tcPr>
+          <w:p>
+            <w:pPr>
+              <w:jc w:val="center"/>
+              <w:spacing w:after="100" w:before="100" w:line="240"/>
+              <w:ind w:firstLine="0" w:left="100" w:right="100"/>
+            </w:pPr>
+            <w:r xmlns:w="http://schemas.openxmlformats.org/wordprocessingml/2006/main" xmlns:wp="http://schemas.openxmlformats.org/drawingml/2006/wordprocessingDrawing" xmlns:r="http://schemas.openxmlformats.org/officeDocument/2006/relationships" xmlns:w14="http://schemas.microsoft.com/office/word/2010/wordml">
+              <w:rPr>
+                <w:rFonts w:ascii="Helvetica" w:hAnsi="Helvetica" w:eastAsia="Helvetica" w:cs="Helvetica"/>
+                <w:sz w:val="10"/>
+                <w:szCs w:val="10"/>
+                <w:color w:val="000000"/>
+              </w:rPr>
+              <w:t xml:space="preserve"/>
+            </w:r>
+          </w:p>
+        </w:tc>
+        <w:tc>
+          <w:tcPr>
+            <w:tcBorders/>
+            <w:shd w:val="clear" w:color="auto" w:fill="FFFFFF"/>
+            <w:tcMar>
+              <w:top w:w="0" w:type="dxa"/>
+              <w:bottom w:w="0" w:type="dxa"/>
+              <w:left w:w="0" w:type="dxa"/>
+              <w:right w:w="0" w:type="dxa"/>
+            </w:tcMar>
+            <w:vAlign w:val="center"/>
+          </w:tcPr>
+          <w:p>
+            <w:pPr>
+              <w:jc w:val="center"/>
+              <w:spacing w:after="100" w:before="100" w:line="240"/>
+              <w:ind w:firstLine="0" w:left="100" w:right="100"/>
+            </w:pPr>
+            <w:r xmlns:w="http://schemas.openxmlformats.org/wordprocessingml/2006/main" xmlns:wp="http://schemas.openxmlformats.org/drawingml/2006/wordprocessingDrawing" xmlns:r="http://schemas.openxmlformats.org/officeDocument/2006/relationships" xmlns:w14="http://schemas.microsoft.com/office/word/2010/wordml">
+              <w:rPr>
+                <w:rFonts w:ascii="Helvetica" w:hAnsi="Helvetica" w:eastAsia="Helvetica" w:cs="Helvetica"/>
+                <w:sz w:val="10"/>
+                <w:szCs w:val="10"/>
+                <w:color w:val="000000"/>
+              </w:rPr>
+              <w:t xml:space="preserve"/>
+            </w:r>
+          </w:p>
+        </w:tc>
+      </w:tr>
+      <w:tr>
+        <w:trPr>
+          <w:cantSplit/>
+          <w:trHeight w:val="267" w:hRule="auto"/>
+        </w:trPr>
+        <w:tc>
+          <w:tcPr>
+            <w:tcBorders/>
+            <w:shd w:val="clear" w:color="auto" w:fill="FFFFFF"/>
+            <w:tcMar>
+              <w:top w:w="0" w:type="dxa"/>
+              <w:bottom w:w="0" w:type="dxa"/>
+              <w:left w:w="0" w:type="dxa"/>
+              <w:right w:w="0" w:type="dxa"/>
+            </w:tcMar>
+            <w:vAlign w:val="center"/>
+          </w:tcPr>
+          <w:p>
+            <w:pPr>
+              <w:jc w:val="left"/>
+              <w:spacing w:after="100" w:before="100" w:line="240"/>
+              <w:ind w:firstLine="0" w:left="100" w:right="100"/>
+            </w:pPr>
+            <w:r xmlns:w="http://schemas.openxmlformats.org/wordprocessingml/2006/main" xmlns:wp="http://schemas.openxmlformats.org/drawingml/2006/wordprocessingDrawing" xmlns:r="http://schemas.openxmlformats.org/officeDocument/2006/relationships" xmlns:w14="http://schemas.microsoft.com/office/word/2010/wordml">
+              <w:rPr>
+                <w:rFonts w:ascii="Helvetica" w:hAnsi="Helvetica" w:eastAsia="Helvetica" w:cs="Helvetica"/>
+                <w:sz w:val="10"/>
+                <w:szCs w:val="10"/>
+                <w:color w:val="000000"/>
+              </w:rPr>
+              <w:t xml:space="preserve"/>
+            </w:r>
+          </w:p>
+        </w:tc>
+        <w:tc>
+          <w:tcPr>
+            <w:tcBorders/>
+            <w:shd w:val="clear" w:color="auto" w:fill="FFFFFF"/>
+            <w:tcMar>
+              <w:top w:w="0" w:type="dxa"/>
+              <w:bottom w:w="0" w:type="dxa"/>
+              <w:left w:w="0" w:type="dxa"/>
+              <w:right w:w="0" w:type="dxa"/>
+            </w:tcMar>
+            <w:vAlign w:val="center"/>
+          </w:tcPr>
+          <w:p>
+            <w:pPr>
+              <w:jc w:val="left"/>
+              <w:spacing w:after="100" w:before="100" w:line="240"/>
+              <w:ind w:firstLine="0" w:left="100" w:right="100"/>
+            </w:pPr>
+            <w:r xmlns:w="http://schemas.openxmlformats.org/wordprocessingml/2006/main" xmlns:wp="http://schemas.openxmlformats.org/drawingml/2006/wordprocessingDrawing" xmlns:r="http://schemas.openxmlformats.org/officeDocument/2006/relationships" xmlns:w14="http://schemas.microsoft.com/office/word/2010/wordml">
+              <w:rPr>
+                <w:rFonts w:ascii="Helvetica" w:hAnsi="Helvetica" w:eastAsia="Helvetica" w:cs="Helvetica"/>
+                <w:sz w:val="10"/>
+                <w:szCs w:val="10"/>
+                <w:color w:val="000000"/>
+              </w:rPr>
+              <w:t xml:space="preserve"/>
+            </w:r>
+          </w:p>
+        </w:tc>
+        <w:tc>
+          <w:tcPr>
+            <w:tcBorders/>
+            <w:shd w:val="clear" w:color="auto" w:fill="FFFFFF"/>
+            <w:tcMar>
+              <w:top w:w="0" w:type="dxa"/>
+              <w:bottom w:w="0" w:type="dxa"/>
+              <w:left w:w="0" w:type="dxa"/>
+              <w:right w:w="0" w:type="dxa"/>
+            </w:tcMar>
+            <w:vAlign w:val="center"/>
+          </w:tcPr>
+          <w:p>
+            <w:pPr>
+              <w:jc w:val="left"/>
+              <w:spacing w:after="100" w:before="100" w:line="240"/>
+              <w:ind w:firstLine="0" w:left="100" w:right="100"/>
+            </w:pPr>
+            <w:r xmlns:w="http://schemas.openxmlformats.org/wordprocessingml/2006/main" xmlns:wp="http://schemas.openxmlformats.org/drawingml/2006/wordprocessingDrawing" xmlns:r="http://schemas.openxmlformats.org/officeDocument/2006/relationships" xmlns:w14="http://schemas.microsoft.com/office/word/2010/wordml">
+              <w:rPr>
+                <w:rFonts w:ascii="Helvetica" w:hAnsi="Helvetica" w:eastAsia="Helvetica" w:cs="Helvetica"/>
+                <w:sz w:val="10"/>
+                <w:szCs w:val="10"/>
+                <w:color w:val="000000"/>
+              </w:rPr>
+              <w:t xml:space="preserve"/>
+            </w:r>
+          </w:p>
+        </w:tc>
+        <w:tc>
+          <w:tcPr>
+            <w:tcBorders/>
+            <w:shd w:val="clear" w:color="auto" w:fill="FFFFFF"/>
+            <w:tcMar>
+              <w:top w:w="0" w:type="dxa"/>
+              <w:bottom w:w="0" w:type="dxa"/>
+              <w:left w:w="0" w:type="dxa"/>
+              <w:right w:w="0" w:type="dxa"/>
+            </w:tcMar>
+            <w:vAlign w:val="center"/>
+          </w:tcPr>
+          <w:p>
+            <w:pPr>
+              <w:jc w:val="center"/>
+              <w:spacing w:after="100" w:before="100" w:line="240"/>
+              <w:ind w:firstLine="0" w:left="100" w:right="100"/>
+            </w:pPr>
+            <w:r xmlns:w="http://schemas.openxmlformats.org/wordprocessingml/2006/main" xmlns:wp="http://schemas.openxmlformats.org/drawingml/2006/wordprocessingDrawing" xmlns:r="http://schemas.openxmlformats.org/officeDocument/2006/relationships" xmlns:w14="http://schemas.microsoft.com/office/word/2010/wordml">
+              <w:rPr>
+                <w:rFonts w:ascii="Helvetica" w:hAnsi="Helvetica" w:eastAsia="Helvetica" w:cs="Helvetica"/>
+                <w:sz w:val="10"/>
+                <w:szCs w:val="10"/>
+                <w:color w:val="000000"/>
+              </w:rPr>
+              <w:t xml:space="preserve"/>
+            </w:r>
+          </w:p>
+        </w:tc>
+        <w:tc>
+          <w:tcPr>
+            <w:tcBorders/>
+            <w:shd w:val="clear" w:color="auto" w:fill="FFFFFF"/>
+            <w:tcMar>
+              <w:top w:w="0" w:type="dxa"/>
+              <w:bottom w:w="0" w:type="dxa"/>
+              <w:left w:w="0" w:type="dxa"/>
+              <w:right w:w="0" w:type="dxa"/>
+            </w:tcMar>
+            <w:vAlign w:val="center"/>
+          </w:tcPr>
+          <w:p>
+            <w:pPr>
+              <w:jc w:val="center"/>
+              <w:spacing w:after="100" w:before="100" w:line="240"/>
+              <w:ind w:firstLine="0" w:left="100" w:right="100"/>
+            </w:pPr>
+            <w:r xmlns:w="http://schemas.openxmlformats.org/wordprocessingml/2006/main" xmlns:wp="http://schemas.openxmlformats.org/drawingml/2006/wordprocessingDrawing" xmlns:r="http://schemas.openxmlformats.org/officeDocument/2006/relationships" xmlns:w14="http://schemas.microsoft.com/office/word/2010/wordml">
+              <w:rPr>
+                <w:rFonts w:ascii="Helvetica" w:hAnsi="Helvetica" w:eastAsia="Helvetica" w:cs="Helvetica"/>
+                <w:sz w:val="10"/>
+                <w:szCs w:val="10"/>
+                <w:color w:val="000000"/>
+              </w:rPr>
+              <w:t xml:space="preserve"/>
+            </w:r>
+          </w:p>
+        </w:tc>
+        <w:tc>
+          <w:tcPr>
+            <w:tcBorders/>
+            <w:shd w:val="clear" w:color="auto" w:fill="FFFFFF"/>
+            <w:tcMar>
+              <w:top w:w="0" w:type="dxa"/>
+              <w:bottom w:w="0" w:type="dxa"/>
+              <w:left w:w="0" w:type="dxa"/>
+              <w:right w:w="0" w:type="dxa"/>
+            </w:tcMar>
+            <w:vAlign w:val="center"/>
+          </w:tcPr>
+          <w:p>
+            <w:pPr>
+              <w:jc w:val="center"/>
+              <w:spacing w:after="100" w:before="100" w:line="240"/>
+              <w:ind w:firstLine="0" w:left="100" w:right="100"/>
+            </w:pPr>
+            <w:r xmlns:w="http://schemas.openxmlformats.org/wordprocessingml/2006/main" xmlns:wp="http://schemas.openxmlformats.org/drawingml/2006/wordprocessingDrawing" xmlns:r="http://schemas.openxmlformats.org/officeDocument/2006/relationships" xmlns:w14="http://schemas.microsoft.com/office/word/2010/wordml">
+              <w:rPr>
+                <w:rFonts w:ascii="Helvetica" w:hAnsi="Helvetica" w:eastAsia="Helvetica" w:cs="Helvetica"/>
+                <w:sz w:val="10"/>
+                <w:szCs w:val="10"/>
+                <w:color w:val="000000"/>
+              </w:rPr>
+              <w:t xml:space="preserve"/>
+            </w:r>
+          </w:p>
+        </w:tc>
+        <w:tc>
+          <w:tcPr>
+            <w:tcBorders/>
+            <w:shd w:val="clear" w:color="auto" w:fill="FFFFFF"/>
+            <w:tcMar>
+              <w:top w:w="0" w:type="dxa"/>
+              <w:bottom w:w="0" w:type="dxa"/>
+              <w:left w:w="0" w:type="dxa"/>
+              <w:right w:w="0" w:type="dxa"/>
+            </w:tcMar>
+            <w:vAlign w:val="center"/>
+          </w:tcPr>
+          <w:p>
+            <w:pPr>
+              <w:jc w:val="center"/>
+              <w:spacing w:after="100" w:before="100" w:line="240"/>
+              <w:ind w:firstLine="0" w:left="100" w:right="100"/>
+            </w:pPr>
+            <w:r xmlns:w="http://schemas.openxmlformats.org/wordprocessingml/2006/main" xmlns:wp="http://schemas.openxmlformats.org/drawingml/2006/wordprocessingDrawing" xmlns:r="http://schemas.openxmlformats.org/officeDocument/2006/relationships" xmlns:w14="http://schemas.microsoft.com/office/word/2010/wordml">
+              <w:rPr>
+                <w:rFonts w:ascii="Helvetica" w:hAnsi="Helvetica" w:eastAsia="Helvetica" w:cs="Helvetica"/>
+                <w:sz w:val="10"/>
+                <w:szCs w:val="10"/>
+                <w:color w:val="000000"/>
+              </w:rPr>
+              <w:t xml:space="preserve"/>
+            </w:r>
+          </w:p>
+        </w:tc>
+        <w:tc>
+          <w:tcPr>
+            <w:tcBorders/>
+            <w:shd w:val="clear" w:color="auto" w:fill="FFFFFF"/>
+            <w:tcMar>
+              <w:top w:w="0" w:type="dxa"/>
+              <w:bottom w:w="0" w:type="dxa"/>
+              <w:left w:w="0" w:type="dxa"/>
+              <w:right w:w="0" w:type="dxa"/>
+            </w:tcMar>
+            <w:vAlign w:val="center"/>
+          </w:tcPr>
+          <w:p>
+            <w:pPr>
+              <w:jc w:val="center"/>
+              <w:spacing w:after="100" w:before="100" w:line="240"/>
+              <w:ind w:firstLine="0" w:left="100" w:right="100"/>
+            </w:pPr>
+            <w:r xmlns:w="http://schemas.openxmlformats.org/wordprocessingml/2006/main" xmlns:wp="http://schemas.openxmlformats.org/drawingml/2006/wordprocessingDrawing" xmlns:r="http://schemas.openxmlformats.org/officeDocument/2006/relationships" xmlns:w14="http://schemas.microsoft.com/office/word/2010/wordml">
+              <w:rPr>
+                <w:rFonts w:ascii="Helvetica" w:hAnsi="Helvetica" w:eastAsia="Helvetica" w:cs="Helvetica"/>
+                <w:sz w:val="10"/>
+                <w:szCs w:val="10"/>
+                <w:color w:val="000000"/>
+              </w:rPr>
+              <w:t xml:space="preserve"/>
+            </w:r>
+          </w:p>
+        </w:tc>
+        <w:tc>
+          <w:tcPr>
+            <w:tcBorders/>
+            <w:shd w:val="clear" w:color="auto" w:fill="FFFFFF"/>
+            <w:tcMar>
+              <w:top w:w="0" w:type="dxa"/>
+              <w:bottom w:w="0" w:type="dxa"/>
+              <w:left w:w="0" w:type="dxa"/>
+              <w:right w:w="0" w:type="dxa"/>
+            </w:tcMar>
+            <w:vAlign w:val="center"/>
+          </w:tcPr>
+          <w:p>
+            <w:pPr>
+              <w:jc w:val="center"/>
+              <w:spacing w:after="100" w:before="100" w:line="240"/>
+              <w:ind w:firstLine="0" w:left="100" w:right="100"/>
+            </w:pPr>
+            <w:r xmlns:w="http://schemas.openxmlformats.org/wordprocessingml/2006/main" xmlns:wp="http://schemas.openxmlformats.org/drawingml/2006/wordprocessingDrawing" xmlns:r="http://schemas.openxmlformats.org/officeDocument/2006/relationships" xmlns:w14="http://schemas.microsoft.com/office/word/2010/wordml">
+              <w:rPr>
+                <w:rFonts w:ascii="Helvetica" w:hAnsi="Helvetica" w:eastAsia="Helvetica" w:cs="Helvetica"/>
+                <w:sz w:val="10"/>
+                <w:szCs w:val="10"/>
+                <w:color w:val="000000"/>
+              </w:rPr>
+              <w:t xml:space="preserve"/>
+            </w:r>
+          </w:p>
+        </w:tc>
+        <w:tc>
+          <w:tcPr>
+            <w:tcBorders/>
+            <w:shd w:val="clear" w:color="auto" w:fill="FFFFFF"/>
+            <w:tcMar>
+              <w:top w:w="0" w:type="dxa"/>
+              <w:bottom w:w="0" w:type="dxa"/>
+              <w:left w:w="0" w:type="dxa"/>
+              <w:right w:w="0" w:type="dxa"/>
+            </w:tcMar>
+            <w:vAlign w:val="center"/>
+          </w:tcPr>
+          <w:p>
+            <w:pPr>
+              <w:jc w:val="center"/>
+              <w:spacing w:after="100" w:before="100" w:line="240"/>
+              <w:ind w:firstLine="0" w:left="100" w:right="100"/>
+            </w:pPr>
+            <w:r xmlns:w="http://schemas.openxmlformats.org/wordprocessingml/2006/main" xmlns:wp="http://schemas.openxmlformats.org/drawingml/2006/wordprocessingDrawing" xmlns:r="http://schemas.openxmlformats.org/officeDocument/2006/relationships" xmlns:w14="http://schemas.microsoft.com/office/word/2010/wordml">
+              <w:rPr>
+                <w:rFonts w:ascii="Helvetica" w:hAnsi="Helvetica" w:eastAsia="Helvetica" w:cs="Helvetica"/>
+                <w:sz w:val="10"/>
+                <w:szCs w:val="10"/>
+                <w:color w:val="000000"/>
+              </w:rPr>
+              <w:t xml:space="preserve"/>
+            </w:r>
+          </w:p>
+        </w:tc>
+      </w:tr>
+      <w:tr>
+        <w:trPr>
+          <w:cantSplit/>
+          <w:trHeight w:val="267" w:hRule="auto"/>
+        </w:trPr>
+        <w:tc>
+          <w:tcPr>
+            <w:tcBorders/>
+            <w:shd w:val="clear" w:color="auto" w:fill="FFFFFF"/>
+            <w:tcMar>
+              <w:top w:w="0" w:type="dxa"/>
+              <w:bottom w:w="0" w:type="dxa"/>
+              <w:left w:w="0" w:type="dxa"/>
+              <w:right w:w="0" w:type="dxa"/>
+            </w:tcMar>
+            <w:vAlign w:val="center"/>
+          </w:tcPr>
+          <w:p>
+            <w:pPr>
+              <w:jc w:val="left"/>
+              <w:spacing w:after="100" w:before="100" w:line="240"/>
+              <w:ind w:firstLine="0" w:left="100" w:right="100"/>
+            </w:pPr>
+            <w:r xmlns:w="http://schemas.openxmlformats.org/wordprocessingml/2006/main" xmlns:wp="http://schemas.openxmlformats.org/drawingml/2006/wordprocessingDrawing" xmlns:r="http://schemas.openxmlformats.org/officeDocument/2006/relationships" xmlns:w14="http://schemas.microsoft.com/office/word/2010/wordml">
+              <w:rPr>
+                <w:rFonts w:ascii="Helvetica" w:hAnsi="Helvetica" w:eastAsia="Helvetica" w:cs="Helvetica"/>
+                <w:sz w:val="10"/>
+                <w:szCs w:val="10"/>
+                <w:color w:val="000000"/>
+              </w:rPr>
+              <w:t xml:space="preserve"/>
+            </w:r>
+          </w:p>
+        </w:tc>
+        <w:tc>
+          <w:tcPr>
+            <w:tcBorders/>
+            <w:shd w:val="clear" w:color="auto" w:fill="FFFFFF"/>
+            <w:tcMar>
+              <w:top w:w="0" w:type="dxa"/>
+              <w:bottom w:w="0" w:type="dxa"/>
+              <w:left w:w="0" w:type="dxa"/>
+              <w:right w:w="0" w:type="dxa"/>
+            </w:tcMar>
+            <w:vAlign w:val="center"/>
+          </w:tcPr>
+          <w:p>
+            <w:pPr>
+              <w:jc w:val="left"/>
+              <w:spacing w:after="100" w:before="100" w:line="240"/>
+              <w:ind w:firstLine="0" w:left="100" w:right="100"/>
+            </w:pPr>
+            <w:r xmlns:w="http://schemas.openxmlformats.org/wordprocessingml/2006/main" xmlns:wp="http://schemas.openxmlformats.org/drawingml/2006/wordprocessingDrawing" xmlns:r="http://schemas.openxmlformats.org/officeDocument/2006/relationships" xmlns:w14="http://schemas.microsoft.com/office/word/2010/wordml">
+              <w:rPr>
+                <w:rFonts w:ascii="Helvetica" w:hAnsi="Helvetica" w:eastAsia="Helvetica" w:cs="Helvetica"/>
+                <w:sz w:val="10"/>
+                <w:szCs w:val="10"/>
+                <w:color w:val="000000"/>
+              </w:rPr>
+              <w:t xml:space="preserve"/>
+            </w:r>
+          </w:p>
+        </w:tc>
+        <w:tc>
+          <w:tcPr>
+            <w:tcBorders/>
+            <w:shd w:val="clear" w:color="auto" w:fill="FFFFFF"/>
+            <w:tcMar>
+              <w:top w:w="0" w:type="dxa"/>
+              <w:bottom w:w="0" w:type="dxa"/>
+              <w:left w:w="0" w:type="dxa"/>
+              <w:right w:w="0" w:type="dxa"/>
+            </w:tcMar>
+            <w:vAlign w:val="center"/>
+          </w:tcPr>
+          <w:p>
+            <w:pPr>
+              <w:jc w:val="left"/>
+              <w:spacing w:after="100" w:before="100" w:line="240"/>
+              <w:ind w:firstLine="0" w:left="100" w:right="100"/>
+            </w:pPr>
+            <w:r xmlns:w="http://schemas.openxmlformats.org/wordprocessingml/2006/main" xmlns:wp="http://schemas.openxmlformats.org/drawingml/2006/wordprocessingDrawing" xmlns:r="http://schemas.openxmlformats.org/officeDocument/2006/relationships" xmlns:w14="http://schemas.microsoft.com/office/word/2010/wordml">
+              <w:rPr>
+                <w:rFonts w:ascii="Helvetica" w:hAnsi="Helvetica" w:eastAsia="Helvetica" w:cs="Helvetica"/>
+                <w:sz w:val="10"/>
+                <w:szCs w:val="10"/>
+                <w:color w:val="000000"/>
+              </w:rPr>
+              <w:t xml:space="preserve"/>
+            </w:r>
+          </w:p>
+        </w:tc>
+        <w:tc>
+          <w:tcPr>
+            <w:tcBorders/>
+            <w:shd w:val="clear" w:color="auto" w:fill="FFFFFF"/>
+            <w:tcMar>
+              <w:top w:w="0" w:type="dxa"/>
+              <w:bottom w:w="0" w:type="dxa"/>
+              <w:left w:w="0" w:type="dxa"/>
+              <w:right w:w="0" w:type="dxa"/>
+            </w:tcMar>
+            <w:vAlign w:val="center"/>
+          </w:tcPr>
+          <w:p>
+            <w:pPr>
+              <w:jc w:val="center"/>
+              <w:spacing w:after="100" w:before="100" w:line="240"/>
+              <w:ind w:firstLine="0" w:left="100" w:right="100"/>
+            </w:pPr>
+            <w:r xmlns:w="http://schemas.openxmlformats.org/wordprocessingml/2006/main" xmlns:wp="http://schemas.openxmlformats.org/drawingml/2006/wordprocessingDrawing" xmlns:r="http://schemas.openxmlformats.org/officeDocument/2006/relationships" xmlns:w14="http://schemas.microsoft.com/office/word/2010/wordml">
+              <w:rPr>
+                <w:rFonts w:ascii="Helvetica" w:hAnsi="Helvetica" w:eastAsia="Helvetica" w:cs="Helvetica"/>
+                <w:sz w:val="10"/>
+                <w:szCs w:val="10"/>
+                <w:color w:val="000000"/>
+              </w:rPr>
+              <w:t xml:space="preserve"/>
+            </w:r>
+          </w:p>
+        </w:tc>
+        <w:tc>
+          <w:tcPr>
+            <w:tcBorders/>
+            <w:shd w:val="clear" w:color="auto" w:fill="FFFFFF"/>
+            <w:tcMar>
+              <w:top w:w="0" w:type="dxa"/>
+              <w:bottom w:w="0" w:type="dxa"/>
+              <w:left w:w="0" w:type="dxa"/>
+              <w:right w:w="0" w:type="dxa"/>
+            </w:tcMar>
+            <w:vAlign w:val="center"/>
+          </w:tcPr>
+          <w:p>
+            <w:pPr>
+              <w:jc w:val="center"/>
+              <w:spacing w:after="100" w:before="100" w:line="240"/>
+              <w:ind w:firstLine="0" w:left="100" w:right="100"/>
+            </w:pPr>
+            <w:r xmlns:w="http://schemas.openxmlformats.org/wordprocessingml/2006/main" xmlns:wp="http://schemas.openxmlformats.org/drawingml/2006/wordprocessingDrawing" xmlns:r="http://schemas.openxmlformats.org/officeDocument/2006/relationships" xmlns:w14="http://schemas.microsoft.com/office/word/2010/wordml">
+              <w:rPr>
+                <w:rFonts w:ascii="Helvetica" w:hAnsi="Helvetica" w:eastAsia="Helvetica" w:cs="Helvetica"/>
+                <w:sz w:val="10"/>
+                <w:szCs w:val="10"/>
+                <w:color w:val="000000"/>
+              </w:rPr>
+              <w:t xml:space="preserve"/>
+            </w:r>
+          </w:p>
+        </w:tc>
+        <w:tc>
+          <w:tcPr>
+            <w:tcBorders/>
+            <w:shd w:val="clear" w:color="auto" w:fill="FFFFFF"/>
+            <w:tcMar>
+              <w:top w:w="0" w:type="dxa"/>
+              <w:bottom w:w="0" w:type="dxa"/>
+              <w:left w:w="0" w:type="dxa"/>
+              <w:right w:w="0" w:type="dxa"/>
+            </w:tcMar>
+            <w:vAlign w:val="center"/>
+          </w:tcPr>
+          <w:p>
+            <w:pPr>
+              <w:jc w:val="center"/>
+              <w:spacing w:after="100" w:before="100" w:line="240"/>
+              <w:ind w:firstLine="0" w:left="100" w:right="100"/>
+            </w:pPr>
+            <w:r xmlns:w="http://schemas.openxmlformats.org/wordprocessingml/2006/main" xmlns:wp="http://schemas.openxmlformats.org/drawingml/2006/wordprocessingDrawing" xmlns:r="http://schemas.openxmlformats.org/officeDocument/2006/relationships" xmlns:w14="http://schemas.microsoft.com/office/word/2010/wordml">
+              <w:rPr>
+                <w:rFonts w:ascii="Helvetica" w:hAnsi="Helvetica" w:eastAsia="Helvetica" w:cs="Helvetica"/>
+                <w:sz w:val="10"/>
+                <w:szCs w:val="10"/>
+                <w:color w:val="000000"/>
+              </w:rPr>
+              <w:t xml:space="preserve"/>
+            </w:r>
+          </w:p>
+        </w:tc>
+        <w:tc>
+          <w:tcPr>
+            <w:tcBorders/>
+            <w:shd w:val="clear" w:color="auto" w:fill="FFFFFF"/>
+            <w:tcMar>
+              <w:top w:w="0" w:type="dxa"/>
+              <w:bottom w:w="0" w:type="dxa"/>
+              <w:left w:w="0" w:type="dxa"/>
+              <w:right w:w="0" w:type="dxa"/>
+            </w:tcMar>
+            <w:vAlign w:val="center"/>
+          </w:tcPr>
+          <w:p>
+            <w:pPr>
+              <w:jc w:val="center"/>
+              <w:spacing w:after="100" w:before="100" w:line="240"/>
+              <w:ind w:firstLine="0" w:left="100" w:right="100"/>
+            </w:pPr>
+            <w:r xmlns:w="http://schemas.openxmlformats.org/wordprocessingml/2006/main" xmlns:wp="http://schemas.openxmlformats.org/drawingml/2006/wordprocessingDrawing" xmlns:r="http://schemas.openxmlformats.org/officeDocument/2006/relationships" xmlns:w14="http://schemas.microsoft.com/office/word/2010/wordml">
+              <w:rPr>
+                <w:rFonts w:ascii="Helvetica" w:hAnsi="Helvetica" w:eastAsia="Helvetica" w:cs="Helvetica"/>
+                <w:sz w:val="10"/>
+                <w:szCs w:val="10"/>
+                <w:color w:val="000000"/>
+              </w:rPr>
+              <w:t xml:space="preserve"/>
+            </w:r>
+          </w:p>
+        </w:tc>
+        <w:tc>
+          <w:tcPr>
+            <w:tcBorders/>
+            <w:shd w:val="clear" w:color="auto" w:fill="FFFFFF"/>
+            <w:tcMar>
+              <w:top w:w="0" w:type="dxa"/>
+              <w:bottom w:w="0" w:type="dxa"/>
+              <w:left w:w="0" w:type="dxa"/>
+              <w:right w:w="0" w:type="dxa"/>
+            </w:tcMar>
+            <w:vAlign w:val="center"/>
+          </w:tcPr>
+          <w:p>
+            <w:pPr>
+              <w:jc w:val="center"/>
+              <w:spacing w:after="100" w:before="100" w:line="240"/>
+              <w:ind w:firstLine="0" w:left="100" w:right="100"/>
+            </w:pPr>
+            <w:r xmlns:w="http://schemas.openxmlformats.org/wordprocessingml/2006/main" xmlns:wp="http://schemas.openxmlformats.org/drawingml/2006/wordprocessingDrawing" xmlns:r="http://schemas.openxmlformats.org/officeDocument/2006/relationships" xmlns:w14="http://schemas.microsoft.com/office/word/2010/wordml">
+              <w:rPr>
+                <w:rFonts w:ascii="Helvetica" w:hAnsi="Helvetica" w:eastAsia="Helvetica" w:cs="Helvetica"/>
+                <w:sz w:val="10"/>
+                <w:szCs w:val="10"/>
+                <w:color w:val="000000"/>
+              </w:rPr>
+              <w:t xml:space="preserve"/>
+            </w:r>
+          </w:p>
+        </w:tc>
+        <w:tc>
+          <w:tcPr>
+            <w:tcBorders/>
+            <w:shd w:val="clear" w:color="auto" w:fill="FFFFFF"/>
+            <w:tcMar>
+              <w:top w:w="0" w:type="dxa"/>
+              <w:bottom w:w="0" w:type="dxa"/>
+              <w:left w:w="0" w:type="dxa"/>
+              <w:right w:w="0" w:type="dxa"/>
+            </w:tcMar>
+            <w:vAlign w:val="center"/>
+          </w:tcPr>
+          <w:p>
+            <w:pPr>
+              <w:jc w:val="center"/>
+              <w:spacing w:after="100" w:before="100" w:line="240"/>
+              <w:ind w:firstLine="0" w:left="100" w:right="100"/>
+            </w:pPr>
+            <w:r xmlns:w="http://schemas.openxmlformats.org/wordprocessingml/2006/main" xmlns:wp="http://schemas.openxmlformats.org/drawingml/2006/wordprocessingDrawing" xmlns:r="http://schemas.openxmlformats.org/officeDocument/2006/relationships" xmlns:w14="http://schemas.microsoft.com/office/word/2010/wordml">
+              <w:rPr>
+                <w:rFonts w:ascii="Helvetica" w:hAnsi="Helvetica" w:eastAsia="Helvetica" w:cs="Helvetica"/>
+                <w:sz w:val="10"/>
+                <w:szCs w:val="10"/>
+                <w:color w:val="000000"/>
+              </w:rPr>
+              <w:t xml:space="preserve"/>
+            </w:r>
+          </w:p>
+        </w:tc>
+        <w:tc>
+          <w:tcPr>
+            <w:tcBorders/>
+            <w:shd w:val="clear" w:color="auto" w:fill="FFFFFF"/>
+            <w:tcMar>
+              <w:top w:w="0" w:type="dxa"/>
+              <w:bottom w:w="0" w:type="dxa"/>
+              <w:left w:w="0" w:type="dxa"/>
+              <w:right w:w="0" w:type="dxa"/>
+            </w:tcMar>
+            <w:vAlign w:val="center"/>
+          </w:tcPr>
+          <w:p>
+            <w:pPr>
+              <w:jc w:val="center"/>
+              <w:spacing w:after="100" w:before="100" w:line="240"/>
+              <w:ind w:firstLine="0" w:left="100" w:right="100"/>
+            </w:pPr>
+            <w:r xmlns:w="http://schemas.openxmlformats.org/wordprocessingml/2006/main" xmlns:wp="http://schemas.openxmlformats.org/drawingml/2006/wordprocessingDrawing" xmlns:r="http://schemas.openxmlformats.org/officeDocument/2006/relationships" xmlns:w14="http://schemas.microsoft.com/office/word/2010/wordml">
+              <w:rPr>
+                <w:rFonts w:ascii="Helvetica" w:hAnsi="Helvetica" w:eastAsia="Helvetica" w:cs="Helvetica"/>
+                <w:sz w:val="10"/>
+                <w:szCs w:val="10"/>
+                <w:color w:val="000000"/>
+              </w:rPr>
+              <w:t xml:space="preserve"/>
+            </w:r>
+          </w:p>
+        </w:tc>
+      </w:tr>
+      <w:tr>
+        <w:trPr>
+          <w:cantSplit/>
+          <w:trHeight w:val="267" w:hRule="auto"/>
+        </w:trPr>
+        <w:tc>
+          <w:tcPr>
+            <w:tcBorders/>
+            <w:shd w:val="clear" w:color="auto" w:fill="FFFFFF"/>
+            <w:tcMar>
+              <w:top w:w="0" w:type="dxa"/>
+              <w:bottom w:w="0" w:type="dxa"/>
+              <w:left w:w="0" w:type="dxa"/>
+              <w:right w:w="0" w:type="dxa"/>
+            </w:tcMar>
+            <w:vAlign w:val="center"/>
+          </w:tcPr>
+          <w:p>
+            <w:pPr>
+              <w:jc w:val="left"/>
+              <w:spacing w:after="100" w:before="100" w:line="240"/>
+              <w:ind w:firstLine="0" w:left="100" w:right="100"/>
+            </w:pPr>
+            <w:r xmlns:w="http://schemas.openxmlformats.org/wordprocessingml/2006/main" xmlns:wp="http://schemas.openxmlformats.org/drawingml/2006/wordprocessingDrawing" xmlns:r="http://schemas.openxmlformats.org/officeDocument/2006/relationships" xmlns:w14="http://schemas.microsoft.com/office/word/2010/wordml">
+              <w:rPr>
+                <w:rFonts w:ascii="Helvetica" w:hAnsi="Helvetica" w:eastAsia="Helvetica" w:cs="Helvetica"/>
+                <w:sz w:val="10"/>
+                <w:szCs w:val="10"/>
+                <w:color w:val="000000"/>
+              </w:rPr>
+              <w:t xml:space="preserve"/>
+            </w:r>
+          </w:p>
+        </w:tc>
+        <w:tc>
+          <w:tcPr>
+            <w:tcBorders/>
+            <w:shd w:val="clear" w:color="auto" w:fill="FFFFFF"/>
+            <w:tcMar>
+              <w:top w:w="0" w:type="dxa"/>
+              <w:bottom w:w="0" w:type="dxa"/>
+              <w:left w:w="0" w:type="dxa"/>
+              <w:right w:w="0" w:type="dxa"/>
+            </w:tcMar>
+            <w:vAlign w:val="center"/>
+          </w:tcPr>
+          <w:p>
+            <w:pPr>
+              <w:jc w:val="left"/>
+              <w:spacing w:after="100" w:before="100" w:line="240"/>
+              <w:ind w:firstLine="0" w:left="100" w:right="100"/>
+            </w:pPr>
+            <w:r xmlns:w="http://schemas.openxmlformats.org/wordprocessingml/2006/main" xmlns:wp="http://schemas.openxmlformats.org/drawingml/2006/wordprocessingDrawing" xmlns:r="http://schemas.openxmlformats.org/officeDocument/2006/relationships" xmlns:w14="http://schemas.microsoft.com/office/word/2010/wordml">
+              <w:rPr>
+                <w:rFonts w:ascii="Helvetica" w:hAnsi="Helvetica" w:eastAsia="Helvetica" w:cs="Helvetica"/>
+                <w:sz w:val="10"/>
+                <w:szCs w:val="10"/>
+                <w:color w:val="000000"/>
+              </w:rPr>
+              <w:t xml:space="preserve"/>
+            </w:r>
+          </w:p>
+        </w:tc>
+        <w:tc>
+          <w:tcPr>
+            <w:tcBorders/>
+            <w:shd w:val="clear" w:color="auto" w:fill="FFFFFF"/>
+            <w:tcMar>
+              <w:top w:w="0" w:type="dxa"/>
+              <w:bottom w:w="0" w:type="dxa"/>
+              <w:left w:w="0" w:type="dxa"/>
+              <w:right w:w="0" w:type="dxa"/>
+            </w:tcMar>
+            <w:vAlign w:val="center"/>
+          </w:tcPr>
+          <w:p>
+            <w:pPr>
+              <w:jc w:val="left"/>
+              <w:spacing w:after="100" w:before="100" w:line="240"/>
+              <w:ind w:firstLine="0" w:left="100" w:right="100"/>
+            </w:pPr>
+            <w:r xmlns:w="http://schemas.openxmlformats.org/wordprocessingml/2006/main" xmlns:wp="http://schemas.openxmlformats.org/drawingml/2006/wordprocessingDrawing" xmlns:r="http://schemas.openxmlformats.org/officeDocument/2006/relationships" xmlns:w14="http://schemas.microsoft.com/office/word/2010/wordml">
+              <w:rPr>
+                <w:rFonts w:ascii="Helvetica" w:hAnsi="Helvetica" w:eastAsia="Helvetica" w:cs="Helvetica"/>
+                <w:sz w:val="10"/>
+                <w:szCs w:val="10"/>
+                <w:color w:val="000000"/>
+              </w:rPr>
+              <w:t xml:space="preserve"/>
+            </w:r>
+          </w:p>
+        </w:tc>
+        <w:tc>
+          <w:tcPr>
+            <w:tcBorders/>
+            <w:shd w:val="clear" w:color="auto" w:fill="FFFFFF"/>
+            <w:tcMar>
+              <w:top w:w="0" w:type="dxa"/>
+              <w:bottom w:w="0" w:type="dxa"/>
+              <w:left w:w="0" w:type="dxa"/>
+              <w:right w:w="0" w:type="dxa"/>
+            </w:tcMar>
+            <w:vAlign w:val="center"/>
+          </w:tcPr>
+          <w:p>
+            <w:pPr>
+              <w:jc w:val="center"/>
+              <w:spacing w:after="100" w:before="100" w:line="240"/>
+              <w:ind w:firstLine="0" w:left="100" w:right="100"/>
+            </w:pPr>
+            <w:r xmlns:w="http://schemas.openxmlformats.org/wordprocessingml/2006/main" xmlns:wp="http://schemas.openxmlformats.org/drawingml/2006/wordprocessingDrawing" xmlns:r="http://schemas.openxmlformats.org/officeDocument/2006/relationships" xmlns:w14="http://schemas.microsoft.com/office/word/2010/wordml">
+              <w:rPr>
+                <w:rFonts w:ascii="Helvetica" w:hAnsi="Helvetica" w:eastAsia="Helvetica" w:cs="Helvetica"/>
+                <w:sz w:val="10"/>
+                <w:szCs w:val="10"/>
+                <w:color w:val="000000"/>
+              </w:rPr>
+              <w:t xml:space="preserve"/>
+            </w:r>
+          </w:p>
+        </w:tc>
+        <w:tc>
+          <w:tcPr>
+            <w:tcBorders/>
+            <w:shd w:val="clear" w:color="auto" w:fill="FFFFFF"/>
+            <w:tcMar>
+              <w:top w:w="0" w:type="dxa"/>
+              <w:bottom w:w="0" w:type="dxa"/>
+              <w:left w:w="0" w:type="dxa"/>
+              <w:right w:w="0" w:type="dxa"/>
+            </w:tcMar>
+            <w:vAlign w:val="center"/>
+          </w:tcPr>
+          <w:p>
+            <w:pPr>
+              <w:jc w:val="center"/>
+              <w:spacing w:after="100" w:before="100" w:line="240"/>
+              <w:ind w:firstLine="0" w:left="100" w:right="100"/>
+            </w:pPr>
+            <w:r xmlns:w="http://schemas.openxmlformats.org/wordprocessingml/2006/main" xmlns:wp="http://schemas.openxmlformats.org/drawingml/2006/wordprocessingDrawing" xmlns:r="http://schemas.openxmlformats.org/officeDocument/2006/relationships" xmlns:w14="http://schemas.microsoft.com/office/word/2010/wordml">
+              <w:rPr>
+                <w:rFonts w:ascii="Helvetica" w:hAnsi="Helvetica" w:eastAsia="Helvetica" w:cs="Helvetica"/>
+                <w:sz w:val="10"/>
+                <w:szCs w:val="10"/>
+                <w:color w:val="000000"/>
+              </w:rPr>
+              <w:t xml:space="preserve"/>
+            </w:r>
+          </w:p>
+        </w:tc>
+        <w:tc>
+          <w:tcPr>
+            <w:tcBorders/>
+            <w:shd w:val="clear" w:color="auto" w:fill="FFFFFF"/>
+            <w:tcMar>
+              <w:top w:w="0" w:type="dxa"/>
+              <w:bottom w:w="0" w:type="dxa"/>
+              <w:left w:w="0" w:type="dxa"/>
+              <w:right w:w="0" w:type="dxa"/>
+            </w:tcMar>
+            <w:vAlign w:val="center"/>
+          </w:tcPr>
+          <w:p>
+            <w:pPr>
+              <w:jc w:val="center"/>
+              <w:spacing w:after="100" w:before="100" w:line="240"/>
+              <w:ind w:firstLine="0" w:left="100" w:right="100"/>
+            </w:pPr>
+            <w:r xmlns:w="http://schemas.openxmlformats.org/wordprocessingml/2006/main" xmlns:wp="http://schemas.openxmlformats.org/drawingml/2006/wordprocessingDrawing" xmlns:r="http://schemas.openxmlformats.org/officeDocument/2006/relationships" xmlns:w14="http://schemas.microsoft.com/office/word/2010/wordml">
+              <w:rPr>
+                <w:rFonts w:ascii="Helvetica" w:hAnsi="Helvetica" w:eastAsia="Helvetica" w:cs="Helvetica"/>
+                <w:sz w:val="10"/>
+                <w:szCs w:val="10"/>
+                <w:color w:val="000000"/>
+              </w:rPr>
+              <w:t xml:space="preserve"/>
+            </w:r>
+          </w:p>
+        </w:tc>
+        <w:tc>
+          <w:tcPr>
+            <w:tcBorders/>
+            <w:shd w:val="clear" w:color="auto" w:fill="FFFFFF"/>
+            <w:tcMar>
+              <w:top w:w="0" w:type="dxa"/>
+              <w:bottom w:w="0" w:type="dxa"/>
+              <w:left w:w="0" w:type="dxa"/>
+              <w:right w:w="0" w:type="dxa"/>
+            </w:tcMar>
+            <w:vAlign w:val="center"/>
+          </w:tcPr>
+          <w:p>
+            <w:pPr>
+              <w:jc w:val="center"/>
+              <w:spacing w:after="100" w:before="100" w:line="240"/>
+              <w:ind w:firstLine="0" w:left="100" w:right="100"/>
+            </w:pPr>
+            <w:r xmlns:w="http://schemas.openxmlformats.org/wordprocessingml/2006/main" xmlns:wp="http://schemas.openxmlformats.org/drawingml/2006/wordprocessingDrawing" xmlns:r="http://schemas.openxmlformats.org/officeDocument/2006/relationships" xmlns:w14="http://schemas.microsoft.com/office/word/2010/wordml">
+              <w:rPr>
+                <w:rFonts w:ascii="Helvetica" w:hAnsi="Helvetica" w:eastAsia="Helvetica" w:cs="Helvetica"/>
+                <w:sz w:val="10"/>
+                <w:szCs w:val="10"/>
+                <w:color w:val="000000"/>
+              </w:rPr>
+              <w:t xml:space="preserve"/>
+            </w:r>
+          </w:p>
+        </w:tc>
+        <w:tc>
+          <w:tcPr>
+            <w:tcBorders/>
+            <w:shd w:val="clear" w:color="auto" w:fill="FFFFFF"/>
+            <w:tcMar>
+              <w:top w:w="0" w:type="dxa"/>
+              <w:bottom w:w="0" w:type="dxa"/>
+              <w:left w:w="0" w:type="dxa"/>
+              <w:right w:w="0" w:type="dxa"/>
+            </w:tcMar>
+            <w:vAlign w:val="center"/>
+          </w:tcPr>
+          <w:p>
+            <w:pPr>
+              <w:jc w:val="center"/>
+              <w:spacing w:after="100" w:before="100" w:line="240"/>
+              <w:ind w:firstLine="0" w:left="100" w:right="100"/>
+            </w:pPr>
+            <w:r xmlns:w="http://schemas.openxmlformats.org/wordprocessingml/2006/main" xmlns:wp="http://schemas.openxmlformats.org/drawingml/2006/wordprocessingDrawing" xmlns:r="http://schemas.openxmlformats.org/officeDocument/2006/relationships" xmlns:w14="http://schemas.microsoft.com/office/word/2010/wordml">
+              <w:rPr>
+                <w:rFonts w:ascii="Helvetica" w:hAnsi="Helvetica" w:eastAsia="Helvetica" w:cs="Helvetica"/>
+                <w:sz w:val="10"/>
+                <w:szCs w:val="10"/>
+                <w:color w:val="000000"/>
+              </w:rPr>
+              <w:t xml:space="preserve"/>
+            </w:r>
+          </w:p>
+        </w:tc>
+        <w:tc>
+          <w:tcPr>
+            <w:tcBorders/>
+            <w:shd w:val="clear" w:color="auto" w:fill="FFFFFF"/>
+            <w:tcMar>
+              <w:top w:w="0" w:type="dxa"/>
+              <w:bottom w:w="0" w:type="dxa"/>
+              <w:left w:w="0" w:type="dxa"/>
+              <w:right w:w="0" w:type="dxa"/>
+            </w:tcMar>
+            <w:vAlign w:val="center"/>
+          </w:tcPr>
+          <w:p>
+            <w:pPr>
+              <w:jc w:val="center"/>
+              <w:spacing w:after="100" w:before="100" w:line="240"/>
+              <w:ind w:firstLine="0" w:left="100" w:right="100"/>
+            </w:pPr>
+            <w:r xmlns:w="http://schemas.openxmlformats.org/wordprocessingml/2006/main" xmlns:wp="http://schemas.openxmlformats.org/drawingml/2006/wordprocessingDrawing" xmlns:r="http://schemas.openxmlformats.org/officeDocument/2006/relationships" xmlns:w14="http://schemas.microsoft.com/office/word/2010/wordml">
+              <w:rPr>
+                <w:rFonts w:ascii="Helvetica" w:hAnsi="Helvetica" w:eastAsia="Helvetica" w:cs="Helvetica"/>
+                <w:sz w:val="10"/>
+                <w:szCs w:val="10"/>
+                <w:color w:val="000000"/>
+              </w:rPr>
+              <w:t xml:space="preserve"/>
+            </w:r>
+          </w:p>
+        </w:tc>
+        <w:tc>
+          <w:tcPr>
+            <w:tcBorders/>
+            <w:shd w:val="clear" w:color="auto" w:fill="FFFFFF"/>
+            <w:tcMar>
+              <w:top w:w="0" w:type="dxa"/>
+              <w:bottom w:w="0" w:type="dxa"/>
+              <w:left w:w="0" w:type="dxa"/>
+              <w:right w:w="0" w:type="dxa"/>
+            </w:tcMar>
+            <w:vAlign w:val="center"/>
+          </w:tcPr>
+          <w:p>
+            <w:pPr>
+              <w:jc w:val="center"/>
+              <w:spacing w:after="100" w:before="100" w:line="240"/>
+              <w:ind w:firstLine="0" w:left="100" w:right="100"/>
+            </w:pPr>
+            <w:r xmlns:w="http://schemas.openxmlformats.org/wordprocessingml/2006/main" xmlns:wp="http://schemas.openxmlformats.org/drawingml/2006/wordprocessingDrawing" xmlns:r="http://schemas.openxmlformats.org/officeDocument/2006/relationships" xmlns:w14="http://schemas.microsoft.com/office/word/2010/wordml">
+              <w:rPr>
+                <w:rFonts w:ascii="Helvetica" w:hAnsi="Helvetica" w:eastAsia="Helvetica" w:cs="Helvetica"/>
+                <w:sz w:val="10"/>
+                <w:szCs w:val="10"/>
+                <w:color w:val="000000"/>
+              </w:rPr>
+              <w:t xml:space="preserve"/>
+            </w:r>
+          </w:p>
+        </w:tc>
+      </w:tr>
+      <w:tr>
+        <w:trPr>
+          <w:cantSplit/>
+          <w:trHeight w:val="267" w:hRule="auto"/>
+        </w:trPr>
+        <w:tc>
+          <w:tcPr>
+            <w:tcBorders/>
+            <w:shd w:val="clear" w:color="auto" w:fill="FFFFFF"/>
+            <w:tcMar>
+              <w:top w:w="0" w:type="dxa"/>
+              <w:bottom w:w="0" w:type="dxa"/>
+              <w:left w:w="0" w:type="dxa"/>
+              <w:right w:w="0" w:type="dxa"/>
+            </w:tcMar>
+            <w:vAlign w:val="center"/>
+          </w:tcPr>
+          <w:p>
+            <w:pPr>
+              <w:jc w:val="left"/>
+              <w:spacing w:after="100" w:before="100" w:line="240"/>
+              <w:ind w:firstLine="0" w:left="100" w:right="100"/>
+            </w:pPr>
+            <w:r xmlns:w="http://schemas.openxmlformats.org/wordprocessingml/2006/main" xmlns:wp="http://schemas.openxmlformats.org/drawingml/2006/wordprocessingDrawing" xmlns:r="http://schemas.openxmlformats.org/officeDocument/2006/relationships" xmlns:w14="http://schemas.microsoft.com/office/word/2010/wordml">
+              <w:rPr>
+                <w:rFonts w:ascii="Helvetica" w:hAnsi="Helvetica" w:eastAsia="Helvetica" w:cs="Helvetica"/>
+                <w:sz w:val="10"/>
+                <w:szCs w:val="10"/>
+                <w:color w:val="000000"/>
+              </w:rPr>
+              <w:t xml:space="preserve"/>
+            </w:r>
+          </w:p>
+        </w:tc>
+        <w:tc>
+          <w:tcPr>
+            <w:tcBorders/>
+            <w:shd w:val="clear" w:color="auto" w:fill="FFFFFF"/>
+            <w:tcMar>
+              <w:top w:w="0" w:type="dxa"/>
+              <w:bottom w:w="0" w:type="dxa"/>
+              <w:left w:w="0" w:type="dxa"/>
+              <w:right w:w="0" w:type="dxa"/>
+            </w:tcMar>
+            <w:vAlign w:val="center"/>
+          </w:tcPr>
+          <w:p>
+            <w:pPr>
+              <w:jc w:val="left"/>
+              <w:spacing w:after="100" w:before="100" w:line="240"/>
+              <w:ind w:firstLine="0" w:left="100" w:right="100"/>
+            </w:pPr>
+            <w:r xmlns:w="http://schemas.openxmlformats.org/wordprocessingml/2006/main" xmlns:wp="http://schemas.openxmlformats.org/drawingml/2006/wordprocessingDrawing" xmlns:r="http://schemas.openxmlformats.org/officeDocument/2006/relationships" xmlns:w14="http://schemas.microsoft.com/office/word/2010/wordml">
+              <w:rPr>
+                <w:rFonts w:ascii="Helvetica" w:hAnsi="Helvetica" w:eastAsia="Helvetica" w:cs="Helvetica"/>
+                <w:sz w:val="10"/>
+                <w:szCs w:val="10"/>
+                <w:color w:val="000000"/>
+              </w:rPr>
+              <w:t xml:space="preserve"/>
+            </w:r>
+          </w:p>
+        </w:tc>
+        <w:tc>
+          <w:tcPr>
+            <w:tcBorders/>
+            <w:shd w:val="clear" w:color="auto" w:fill="FFFFFF"/>
+            <w:tcMar>
+              <w:top w:w="0" w:type="dxa"/>
+              <w:bottom w:w="0" w:type="dxa"/>
+              <w:left w:w="0" w:type="dxa"/>
+              <w:right w:w="0" w:type="dxa"/>
+            </w:tcMar>
+            <w:vAlign w:val="center"/>
+          </w:tcPr>
+          <w:p>
+            <w:pPr>
+              <w:jc w:val="left"/>
+              <w:spacing w:after="100" w:before="100" w:line="240"/>
+              <w:ind w:firstLine="0" w:left="100" w:right="100"/>
+            </w:pPr>
+            <w:r xmlns:w="http://schemas.openxmlformats.org/wordprocessingml/2006/main" xmlns:wp="http://schemas.openxmlformats.org/drawingml/2006/wordprocessingDrawing" xmlns:r="http://schemas.openxmlformats.org/officeDocument/2006/relationships" xmlns:w14="http://schemas.microsoft.com/office/word/2010/wordml">
+              <w:rPr>
+                <w:rFonts w:ascii="Helvetica" w:hAnsi="Helvetica" w:eastAsia="Helvetica" w:cs="Helvetica"/>
+                <w:sz w:val="10"/>
+                <w:szCs w:val="10"/>
+                <w:color w:val="000000"/>
+              </w:rPr>
+              <w:t xml:space="preserve"/>
+            </w:r>
+          </w:p>
+        </w:tc>
+        <w:tc>
+          <w:tcPr>
+            <w:tcBorders/>
+            <w:shd w:val="clear" w:color="auto" w:fill="FFFFFF"/>
+            <w:tcMar>
+              <w:top w:w="0" w:type="dxa"/>
+              <w:bottom w:w="0" w:type="dxa"/>
+              <w:left w:w="0" w:type="dxa"/>
+              <w:right w:w="0" w:type="dxa"/>
+            </w:tcMar>
+            <w:vAlign w:val="center"/>
+          </w:tcPr>
+          <w:p>
+            <w:pPr>
+              <w:jc w:val="center"/>
+              <w:spacing w:after="100" w:before="100" w:line="240"/>
+              <w:ind w:firstLine="0" w:left="100" w:right="100"/>
+            </w:pPr>
+            <w:r xmlns:w="http://schemas.openxmlformats.org/wordprocessingml/2006/main" xmlns:wp="http://schemas.openxmlformats.org/drawingml/2006/wordprocessingDrawing" xmlns:r="http://schemas.openxmlformats.org/officeDocument/2006/relationships" xmlns:w14="http://schemas.microsoft.com/office/word/2010/wordml">
+              <w:rPr>
+                <w:rFonts w:ascii="Helvetica" w:hAnsi="Helvetica" w:eastAsia="Helvetica" w:cs="Helvetica"/>
+                <w:sz w:val="10"/>
+                <w:szCs w:val="10"/>
+                <w:color w:val="000000"/>
+              </w:rPr>
+              <w:t xml:space="preserve"/>
+            </w:r>
+          </w:p>
+        </w:tc>
+        <w:tc>
+          <w:tcPr>
+            <w:tcBorders/>
+            <w:shd w:val="clear" w:color="auto" w:fill="FFFFFF"/>
+            <w:tcMar>
+              <w:top w:w="0" w:type="dxa"/>
+              <w:bottom w:w="0" w:type="dxa"/>
+              <w:left w:w="0" w:type="dxa"/>
+              <w:right w:w="0" w:type="dxa"/>
+            </w:tcMar>
+            <w:vAlign w:val="center"/>
+          </w:tcPr>
+          <w:p>
+            <w:pPr>
+              <w:jc w:val="center"/>
+              <w:spacing w:after="100" w:before="100" w:line="240"/>
+              <w:ind w:firstLine="0" w:left="100" w:right="100"/>
+            </w:pPr>
+            <w:r xmlns:w="http://schemas.openxmlformats.org/wordprocessingml/2006/main" xmlns:wp="http://schemas.openxmlformats.org/drawingml/2006/wordprocessingDrawing" xmlns:r="http://schemas.openxmlformats.org/officeDocument/2006/relationships" xmlns:w14="http://schemas.microsoft.com/office/word/2010/wordml">
+              <w:rPr>
+                <w:rFonts w:ascii="Helvetica" w:hAnsi="Helvetica" w:eastAsia="Helvetica" w:cs="Helvetica"/>
+                <w:sz w:val="10"/>
+                <w:szCs w:val="10"/>
+                <w:color w:val="000000"/>
+              </w:rPr>
+              <w:t xml:space="preserve"/>
+            </w:r>
+          </w:p>
+        </w:tc>
+        <w:tc>
+          <w:tcPr>
+            <w:tcBorders/>
+            <w:shd w:val="clear" w:color="auto" w:fill="FFFFFF"/>
+            <w:tcMar>
+              <w:top w:w="0" w:type="dxa"/>
+              <w:bottom w:w="0" w:type="dxa"/>
+              <w:left w:w="0" w:type="dxa"/>
+              <w:right w:w="0" w:type="dxa"/>
+            </w:tcMar>
+            <w:vAlign w:val="center"/>
+          </w:tcPr>
+          <w:p>
+            <w:pPr>
+              <w:jc w:val="center"/>
+              <w:spacing w:after="100" w:before="100" w:line="240"/>
+              <w:ind w:firstLine="0" w:left="100" w:right="100"/>
+            </w:pPr>
+            <w:r xmlns:w="http://schemas.openxmlformats.org/wordprocessingml/2006/main" xmlns:wp="http://schemas.openxmlformats.org/drawingml/2006/wordprocessingDrawing" xmlns:r="http://schemas.openxmlformats.org/officeDocument/2006/relationships" xmlns:w14="http://schemas.microsoft.com/office/word/2010/wordml">
+              <w:rPr>
+                <w:rFonts w:ascii="Helvetica" w:hAnsi="Helvetica" w:eastAsia="Helvetica" w:cs="Helvetica"/>
+                <w:sz w:val="10"/>
+                <w:szCs w:val="10"/>
+                <w:color w:val="000000"/>
+              </w:rPr>
+              <w:t xml:space="preserve"/>
+            </w:r>
+          </w:p>
+        </w:tc>
+        <w:tc>
+          <w:tcPr>
+            <w:tcBorders/>
+            <w:shd w:val="clear" w:color="auto" w:fill="FFFFFF"/>
+            <w:tcMar>
+              <w:top w:w="0" w:type="dxa"/>
+              <w:bottom w:w="0" w:type="dxa"/>
+              <w:left w:w="0" w:type="dxa"/>
+              <w:right w:w="0" w:type="dxa"/>
+            </w:tcMar>
+            <w:vAlign w:val="center"/>
+          </w:tcPr>
+          <w:p>
+            <w:pPr>
+              <w:jc w:val="center"/>
+              <w:spacing w:after="100" w:before="100" w:line="240"/>
+              <w:ind w:firstLine="0" w:left="100" w:right="100"/>
+            </w:pPr>
+            <w:r xmlns:w="http://schemas.openxmlformats.org/wordprocessingml/2006/main" xmlns:wp="http://schemas.openxmlformats.org/drawingml/2006/wordprocessingDrawing" xmlns:r="http://schemas.openxmlformats.org/officeDocument/2006/relationships" xmlns:w14="http://schemas.microsoft.com/office/word/2010/wordml">
+              <w:rPr>
+                <w:rFonts w:ascii="Helvetica" w:hAnsi="Helvetica" w:eastAsia="Helvetica" w:cs="Helvetica"/>
+                <w:sz w:val="10"/>
+                <w:szCs w:val="10"/>
+                <w:color w:val="000000"/>
+              </w:rPr>
+              <w:t xml:space="preserve"/>
+            </w:r>
+          </w:p>
+        </w:tc>
+        <w:tc>
+          <w:tcPr>
+            <w:tcBorders/>
+            <w:shd w:val="clear" w:color="auto" w:fill="FFFFFF"/>
+            <w:tcMar>
+              <w:top w:w="0" w:type="dxa"/>
+              <w:bottom w:w="0" w:type="dxa"/>
+              <w:left w:w="0" w:type="dxa"/>
+              <w:right w:w="0" w:type="dxa"/>
+            </w:tcMar>
+            <w:vAlign w:val="center"/>
+          </w:tcPr>
+          <w:p>
+            <w:pPr>
+              <w:jc w:val="center"/>
+              <w:spacing w:after="100" w:before="100" w:line="240"/>
+              <w:ind w:firstLine="0" w:left="100" w:right="100"/>
+            </w:pPr>
+            <w:r xmlns:w="http://schemas.openxmlformats.org/wordprocessingml/2006/main" xmlns:wp="http://schemas.openxmlformats.org/drawingml/2006/wordprocessingDrawing" xmlns:r="http://schemas.openxmlformats.org/officeDocument/2006/relationships" xmlns:w14="http://schemas.microsoft.com/office/word/2010/wordml">
+              <w:rPr>
+                <w:rFonts w:ascii="Helvetica" w:hAnsi="Helvetica" w:eastAsia="Helvetica" w:cs="Helvetica"/>
+                <w:sz w:val="10"/>
+                <w:szCs w:val="10"/>
+                <w:color w:val="000000"/>
+              </w:rPr>
+              <w:t xml:space="preserve"/>
+            </w:r>
+          </w:p>
+        </w:tc>
+        <w:tc>
+          <w:tcPr>
+            <w:tcBorders/>
+            <w:shd w:val="clear" w:color="auto" w:fill="FFFFFF"/>
+            <w:tcMar>
+              <w:top w:w="0" w:type="dxa"/>
+              <w:bottom w:w="0" w:type="dxa"/>
+              <w:left w:w="0" w:type="dxa"/>
+              <w:right w:w="0" w:type="dxa"/>
+            </w:tcMar>
+            <w:vAlign w:val="center"/>
+          </w:tcPr>
+          <w:p>
+            <w:pPr>
+              <w:jc w:val="center"/>
+              <w:spacing w:after="100" w:before="100" w:line="240"/>
+              <w:ind w:firstLine="0" w:left="100" w:right="100"/>
+            </w:pPr>
+            <w:r xmlns:w="http://schemas.openxmlformats.org/wordprocessingml/2006/main" xmlns:wp="http://schemas.openxmlformats.org/drawingml/2006/wordprocessingDrawing" xmlns:r="http://schemas.openxmlformats.org/officeDocument/2006/relationships" xmlns:w14="http://schemas.microsoft.com/office/word/2010/wordml">
+              <w:rPr>
+                <w:rFonts w:ascii="Helvetica" w:hAnsi="Helvetica" w:eastAsia="Helvetica" w:cs="Helvetica"/>
+                <w:sz w:val="10"/>
+                <w:szCs w:val="10"/>
+                <w:color w:val="000000"/>
+              </w:rPr>
+              <w:t xml:space="preserve"/>
+            </w:r>
+          </w:p>
+        </w:tc>
+        <w:tc>
+          <w:tcPr>
+            <w:tcBorders/>
+            <w:shd w:val="clear" w:color="auto" w:fill="FFFFFF"/>
+            <w:tcMar>
+              <w:top w:w="0" w:type="dxa"/>
+              <w:bottom w:w="0" w:type="dxa"/>
+              <w:left w:w="0" w:type="dxa"/>
+              <w:right w:w="0" w:type="dxa"/>
+            </w:tcMar>
+            <w:vAlign w:val="center"/>
+          </w:tcPr>
+          <w:p>
+            <w:pPr>
+              <w:jc w:val="center"/>
+              <w:spacing w:after="100" w:before="100" w:line="240"/>
+              <w:ind w:firstLine="0" w:left="100" w:right="100"/>
+            </w:pPr>
+            <w:r xmlns:w="http://schemas.openxmlformats.org/wordprocessingml/2006/main" xmlns:wp="http://schemas.openxmlformats.org/drawingml/2006/wordprocessingDrawing" xmlns:r="http://schemas.openxmlformats.org/officeDocument/2006/relationships" xmlns:w14="http://schemas.microsoft.com/office/word/2010/wordml">
+              <w:rPr>
+                <w:rFonts w:ascii="Helvetica" w:hAnsi="Helvetica" w:eastAsia="Helvetica" w:cs="Helvetica"/>
+                <w:sz w:val="10"/>
+                <w:szCs w:val="10"/>
+                <w:color w:val="000000"/>
+              </w:rPr>
+              <w:t xml:space="preserve"/>
+            </w:r>
+          </w:p>
+        </w:tc>
+      </w:tr>
+      <w:tr>
+        <w:trPr>
+          <w:cantSplit/>
+          <w:trHeight w:val="267" w:hRule="auto"/>
+        </w:trPr>
+        <w:tc>
+          <w:tcPr>
+            <w:tcBorders/>
+            <w:shd w:val="clear" w:color="auto" w:fill="FFFFFF"/>
+            <w:tcMar>
+              <w:top w:w="0" w:type="dxa"/>
+              <w:bottom w:w="0" w:type="dxa"/>
+              <w:left w:w="0" w:type="dxa"/>
+              <w:right w:w="0" w:type="dxa"/>
+            </w:tcMar>
+            <w:vAlign w:val="center"/>
+          </w:tcPr>
+          <w:p>
+            <w:pPr>
+              <w:jc w:val="left"/>
+              <w:spacing w:after="100" w:before="100" w:line="240"/>
+              <w:ind w:firstLine="0" w:left="100" w:right="100"/>
+            </w:pPr>
+            <w:r xmlns:w="http://schemas.openxmlformats.org/wordprocessingml/2006/main" xmlns:wp="http://schemas.openxmlformats.org/drawingml/2006/wordprocessingDrawing" xmlns:r="http://schemas.openxmlformats.org/officeDocument/2006/relationships" xmlns:w14="http://schemas.microsoft.com/office/word/2010/wordml">
+              <w:rPr>
+                <w:rFonts w:ascii="Helvetica" w:hAnsi="Helvetica" w:eastAsia="Helvetica" w:cs="Helvetica"/>
+                <w:sz w:val="10"/>
+                <w:szCs w:val="10"/>
+                <w:color w:val="000000"/>
+              </w:rPr>
+              <w:t xml:space="preserve"/>
+            </w:r>
+          </w:p>
+        </w:tc>
+        <w:tc>
+          <w:tcPr>
+            <w:tcBorders/>
+            <w:shd w:val="clear" w:color="auto" w:fill="FFFFFF"/>
+            <w:tcMar>
+              <w:top w:w="0" w:type="dxa"/>
+              <w:bottom w:w="0" w:type="dxa"/>
+              <w:left w:w="0" w:type="dxa"/>
+              <w:right w:w="0" w:type="dxa"/>
+            </w:tcMar>
+            <w:vAlign w:val="center"/>
+          </w:tcPr>
+          <w:p>
+            <w:pPr>
+              <w:jc w:val="left"/>
+              <w:spacing w:after="100" w:before="100" w:line="240"/>
+              <w:ind w:firstLine="0" w:left="100" w:right="100"/>
+            </w:pPr>
+            <w:r xmlns:w="http://schemas.openxmlformats.org/wordprocessingml/2006/main" xmlns:wp="http://schemas.openxmlformats.org/drawingml/2006/wordprocessingDrawing" xmlns:r="http://schemas.openxmlformats.org/officeDocument/2006/relationships" xmlns:w14="http://schemas.microsoft.com/office/word/2010/wordml">
+              <w:rPr>
+                <w:rFonts w:ascii="Helvetica" w:hAnsi="Helvetica" w:eastAsia="Helvetica" w:cs="Helvetica"/>
+                <w:sz w:val="10"/>
+                <w:szCs w:val="10"/>
+                <w:color w:val="000000"/>
+              </w:rPr>
+              <w:t xml:space="preserve"/>
+            </w:r>
+          </w:p>
+        </w:tc>
+        <w:tc>
+          <w:tcPr>
+            <w:tcBorders/>
+            <w:shd w:val="clear" w:color="auto" w:fill="FFFFFF"/>
+            <w:tcMar>
+              <w:top w:w="0" w:type="dxa"/>
+              <w:bottom w:w="0" w:type="dxa"/>
+              <w:left w:w="0" w:type="dxa"/>
+              <w:right w:w="0" w:type="dxa"/>
+            </w:tcMar>
+            <w:vAlign w:val="center"/>
+          </w:tcPr>
+          <w:p>
+            <w:pPr>
+              <w:jc w:val="left"/>
+              <w:spacing w:after="100" w:before="100" w:line="240"/>
+              <w:ind w:firstLine="0" w:left="100" w:right="100"/>
+            </w:pPr>
+            <w:r xmlns:w="http://schemas.openxmlformats.org/wordprocessingml/2006/main" xmlns:wp="http://schemas.openxmlformats.org/drawingml/2006/wordprocessingDrawing" xmlns:r="http://schemas.openxmlformats.org/officeDocument/2006/relationships" xmlns:w14="http://schemas.microsoft.com/office/word/2010/wordml">
+              <w:rPr>
+                <w:rFonts w:ascii="Helvetica" w:hAnsi="Helvetica" w:eastAsia="Helvetica" w:cs="Helvetica"/>
+                <w:sz w:val="10"/>
+                <w:szCs w:val="10"/>
+                <w:color w:val="000000"/>
+              </w:rPr>
+              <w:t xml:space="preserve"/>
+            </w:r>
+          </w:p>
+        </w:tc>
+        <w:tc>
+          <w:tcPr>
+            <w:tcBorders/>
+            <w:shd w:val="clear" w:color="auto" w:fill="FFFFFF"/>
+            <w:tcMar>
+              <w:top w:w="0" w:type="dxa"/>
+              <w:bottom w:w="0" w:type="dxa"/>
+              <w:left w:w="0" w:type="dxa"/>
+              <w:right w:w="0" w:type="dxa"/>
+            </w:tcMar>
+            <w:vAlign w:val="center"/>
+          </w:tcPr>
+          <w:p>
+            <w:pPr>
+              <w:jc w:val="center"/>
+              <w:spacing w:after="100" w:before="100" w:line="240"/>
+              <w:ind w:firstLine="0" w:left="100" w:right="100"/>
+            </w:pPr>
+            <w:r xmlns:w="http://schemas.openxmlformats.org/wordprocessingml/2006/main" xmlns:wp="http://schemas.openxmlformats.org/drawingml/2006/wordprocessingDrawing" xmlns:r="http://schemas.openxmlformats.org/officeDocument/2006/relationships" xmlns:w14="http://schemas.microsoft.com/office/word/2010/wordml">
+              <w:rPr>
+                <w:rFonts w:ascii="Helvetica" w:hAnsi="Helvetica" w:eastAsia="Helvetica" w:cs="Helvetica"/>
+                <w:sz w:val="10"/>
+                <w:szCs w:val="10"/>
+                <w:color w:val="000000"/>
+              </w:rPr>
+              <w:t xml:space="preserve"/>
+            </w:r>
+          </w:p>
+        </w:tc>
+        <w:tc>
+          <w:tcPr>
+            <w:tcBorders/>
+            <w:shd w:val="clear" w:color="auto" w:fill="FFFFFF"/>
+            <w:tcMar>
+              <w:top w:w="0" w:type="dxa"/>
+              <w:bottom w:w="0" w:type="dxa"/>
+              <w:left w:w="0" w:type="dxa"/>
+              <w:right w:w="0" w:type="dxa"/>
+            </w:tcMar>
+            <w:vAlign w:val="center"/>
+          </w:tcPr>
+          <w:p>
+            <w:pPr>
+              <w:jc w:val="center"/>
+              <w:spacing w:after="100" w:before="100" w:line="240"/>
+              <w:ind w:firstLine="0" w:left="100" w:right="100"/>
+            </w:pPr>
+            <w:r xmlns:w="http://schemas.openxmlformats.org/wordprocessingml/2006/main" xmlns:wp="http://schemas.openxmlformats.org/drawingml/2006/wordprocessingDrawing" xmlns:r="http://schemas.openxmlformats.org/officeDocument/2006/relationships" xmlns:w14="http://schemas.microsoft.com/office/word/2010/wordml">
+              <w:rPr>
+                <w:rFonts w:ascii="Helvetica" w:hAnsi="Helvetica" w:eastAsia="Helvetica" w:cs="Helvetica"/>
+                <w:sz w:val="10"/>
+                <w:szCs w:val="10"/>
+                <w:color w:val="000000"/>
+              </w:rPr>
+              <w:t xml:space="preserve"/>
+            </w:r>
+          </w:p>
+        </w:tc>
+        <w:tc>
+          <w:tcPr>
+            <w:tcBorders/>
+            <w:shd w:val="clear" w:color="auto" w:fill="FFFFFF"/>
+            <w:tcMar>
+              <w:top w:w="0" w:type="dxa"/>
+              <w:bottom w:w="0" w:type="dxa"/>
+              <w:left w:w="0" w:type="dxa"/>
+              <w:right w:w="0" w:type="dxa"/>
+            </w:tcMar>
+            <w:vAlign w:val="center"/>
+          </w:tcPr>
+          <w:p>
+            <w:pPr>
+              <w:jc w:val="center"/>
+              <w:spacing w:after="100" w:before="100" w:line="240"/>
+              <w:ind w:firstLine="0" w:left="100" w:right="100"/>
+            </w:pPr>
+            <w:r xmlns:w="http://schemas.openxmlformats.org/wordprocessingml/2006/main" xmlns:wp="http://schemas.openxmlformats.org/drawingml/2006/wordprocessingDrawing" xmlns:r="http://schemas.openxmlformats.org/officeDocument/2006/relationships" xmlns:w14="http://schemas.microsoft.com/office/word/2010/wordml">
+              <w:rPr>
+                <w:rFonts w:ascii="Helvetica" w:hAnsi="Helvetica" w:eastAsia="Helvetica" w:cs="Helvetica"/>
+                <w:sz w:val="10"/>
+                <w:szCs w:val="10"/>
+                <w:color w:val="000000"/>
+              </w:rPr>
+              <w:t xml:space="preserve"/>
+            </w:r>
+          </w:p>
+        </w:tc>
+        <w:tc>
+          <w:tcPr>
+            <w:tcBorders/>
+            <w:shd w:val="clear" w:color="auto" w:fill="FFFFFF"/>
+            <w:tcMar>
+              <w:top w:w="0" w:type="dxa"/>
+              <w:bottom w:w="0" w:type="dxa"/>
+              <w:left w:w="0" w:type="dxa"/>
+              <w:right w:w="0" w:type="dxa"/>
+            </w:tcMar>
+            <w:vAlign w:val="center"/>
+          </w:tcPr>
+          <w:p>
+            <w:pPr>
+              <w:jc w:val="center"/>
+              <w:spacing w:after="100" w:before="100" w:line="240"/>
+              <w:ind w:firstLine="0" w:left="100" w:right="100"/>
+            </w:pPr>
+            <w:r xmlns:w="http://schemas.openxmlformats.org/wordprocessingml/2006/main" xmlns:wp="http://schemas.openxmlformats.org/drawingml/2006/wordprocessingDrawing" xmlns:r="http://schemas.openxmlformats.org/officeDocument/2006/relationships" xmlns:w14="http://schemas.microsoft.com/office/word/2010/wordml">
+              <w:rPr>
+                <w:rFonts w:ascii="Helvetica" w:hAnsi="Helvetica" w:eastAsia="Helvetica" w:cs="Helvetica"/>
+                <w:sz w:val="10"/>
+                <w:szCs w:val="10"/>
+                <w:color w:val="000000"/>
+              </w:rPr>
+              <w:t xml:space="preserve"/>
+            </w:r>
+          </w:p>
+        </w:tc>
+        <w:tc>
+          <w:tcPr>
+            <w:tcBorders/>
+            <w:shd w:val="clear" w:color="auto" w:fill="FFFFFF"/>
+            <w:tcMar>
+              <w:top w:w="0" w:type="dxa"/>
+              <w:bottom w:w="0" w:type="dxa"/>
+              <w:left w:w="0" w:type="dxa"/>
+              <w:right w:w="0" w:type="dxa"/>
+            </w:tcMar>
+            <w:vAlign w:val="center"/>
+          </w:tcPr>
+          <w:p>
+            <w:pPr>
+              <w:jc w:val="center"/>
+              <w:spacing w:after="100" w:before="100" w:line="240"/>
+              <w:ind w:firstLine="0" w:left="100" w:right="100"/>
+            </w:pPr>
+            <w:r xmlns:w="http://schemas.openxmlformats.org/wordprocessingml/2006/main" xmlns:wp="http://schemas.openxmlformats.org/drawingml/2006/wordprocessingDrawing" xmlns:r="http://schemas.openxmlformats.org/officeDocument/2006/relationships" xmlns:w14="http://schemas.microsoft.com/office/word/2010/wordml">
+              <w:rPr>
+                <w:rFonts w:ascii="Helvetica" w:hAnsi="Helvetica" w:eastAsia="Helvetica" w:cs="Helvetica"/>
+                <w:sz w:val="10"/>
+                <w:szCs w:val="10"/>
+                <w:color w:val="000000"/>
+              </w:rPr>
+              <w:t xml:space="preserve"/>
+            </w:r>
+          </w:p>
+        </w:tc>
+        <w:tc>
+          <w:tcPr>
+            <w:tcBorders/>
+            <w:shd w:val="clear" w:color="auto" w:fill="FFFFFF"/>
+            <w:tcMar>
+              <w:top w:w="0" w:type="dxa"/>
+              <w:bottom w:w="0" w:type="dxa"/>
+              <w:left w:w="0" w:type="dxa"/>
+              <w:right w:w="0" w:type="dxa"/>
+            </w:tcMar>
+            <w:vAlign w:val="center"/>
+          </w:tcPr>
+          <w:p>
+            <w:pPr>
+              <w:jc w:val="center"/>
+              <w:spacing w:after="100" w:before="100" w:line="240"/>
+              <w:ind w:firstLine="0" w:left="100" w:right="100"/>
+            </w:pPr>
+            <w:r xmlns:w="http://schemas.openxmlformats.org/wordprocessingml/2006/main" xmlns:wp="http://schemas.openxmlformats.org/drawingml/2006/wordprocessingDrawing" xmlns:r="http://schemas.openxmlformats.org/officeDocument/2006/relationships" xmlns:w14="http://schemas.microsoft.com/office/word/2010/wordml">
+              <w:rPr>
+                <w:rFonts w:ascii="Helvetica" w:hAnsi="Helvetica" w:eastAsia="Helvetica" w:cs="Helvetica"/>
+                <w:sz w:val="10"/>
+                <w:szCs w:val="10"/>
+                <w:color w:val="000000"/>
+              </w:rPr>
+              <w:t xml:space="preserve"/>
+            </w:r>
+          </w:p>
+        </w:tc>
+        <w:tc>
+          <w:tcPr>
+            <w:tcBorders/>
+            <w:shd w:val="clear" w:color="auto" w:fill="FFFFFF"/>
+            <w:tcMar>
+              <w:top w:w="0" w:type="dxa"/>
+              <w:bottom w:w="0" w:type="dxa"/>
+              <w:left w:w="0" w:type="dxa"/>
+              <w:right w:w="0" w:type="dxa"/>
+            </w:tcMar>
+            <w:vAlign w:val="center"/>
+          </w:tcPr>
+          <w:p>
+            <w:pPr>
+              <w:jc w:val="center"/>
+              <w:spacing w:after="100" w:before="100" w:line="240"/>
+              <w:ind w:firstLine="0" w:left="100" w:right="100"/>
+            </w:pPr>
+            <w:r xmlns:w="http://schemas.openxmlformats.org/wordprocessingml/2006/main" xmlns:wp="http://schemas.openxmlformats.org/drawingml/2006/wordprocessingDrawing" xmlns:r="http://schemas.openxmlformats.org/officeDocument/2006/relationships" xmlns:w14="http://schemas.microsoft.com/office/word/2010/wordml">
+              <w:rPr>
+                <w:rFonts w:ascii="Helvetica" w:hAnsi="Helvetica" w:eastAsia="Helvetica" w:cs="Helvetica"/>
+                <w:sz w:val="10"/>
+                <w:szCs w:val="10"/>
+                <w:color w:val="000000"/>
+              </w:rPr>
+              <w:t xml:space="preserve"/>
+            </w:r>
+          </w:p>
+        </w:tc>
+      </w:tr>
+      <w:tr>
+        <w:trPr>
+          <w:cantSplit/>
+          <w:trHeight w:val="267" w:hRule="auto"/>
+        </w:trPr>
+        <w:tc>
+          <w:tcPr>
             <w:tcBorders>
               <w:bottom w:val="single" w:sz="8" w:space="0" w:color="000000"/>
             </w:tcBorders>
@@ -1376,8 +3152,8 @@
             <w:r xmlns:w="http://schemas.openxmlformats.org/wordprocessingml/2006/main" xmlns:wp="http://schemas.openxmlformats.org/drawingml/2006/wordprocessingDrawing" xmlns:r="http://schemas.openxmlformats.org/officeDocument/2006/relationships" xmlns:w14="http://schemas.microsoft.com/office/word/2010/wordml">
               <w:rPr>
                 <w:rFonts w:ascii="Helvetica" w:hAnsi="Helvetica" w:eastAsia="Helvetica" w:cs="Helvetica"/>
-                <w:sz w:val="8"/>
-                <w:szCs w:val="8"/>
+                <w:sz w:val="10"/>
+                <w:szCs w:val="10"/>
                 <w:color w:val="000000"/>
               </w:rPr>
               <w:t xml:space="preserve"/>
@@ -1407,8 +3183,8 @@
             <w:r xmlns:w="http://schemas.openxmlformats.org/wordprocessingml/2006/main" xmlns:wp="http://schemas.openxmlformats.org/drawingml/2006/wordprocessingDrawing" xmlns:r="http://schemas.openxmlformats.org/officeDocument/2006/relationships" xmlns:w14="http://schemas.microsoft.com/office/word/2010/wordml">
               <w:rPr>
                 <w:rFonts w:ascii="Helvetica" w:hAnsi="Helvetica" w:eastAsia="Helvetica" w:cs="Helvetica"/>
-                <w:sz w:val="8"/>
-                <w:szCs w:val="8"/>
+                <w:sz w:val="10"/>
+                <w:szCs w:val="10"/>
                 <w:color w:val="000000"/>
               </w:rPr>
               <w:t xml:space="preserve"/>
@@ -1438,8 +3214,8 @@
             <w:r xmlns:w="http://schemas.openxmlformats.org/wordprocessingml/2006/main" xmlns:wp="http://schemas.openxmlformats.org/drawingml/2006/wordprocessingDrawing" xmlns:r="http://schemas.openxmlformats.org/officeDocument/2006/relationships" xmlns:w14="http://schemas.microsoft.com/office/word/2010/wordml">
               <w:rPr>
                 <w:rFonts w:ascii="Helvetica" w:hAnsi="Helvetica" w:eastAsia="Helvetica" w:cs="Helvetica"/>
-                <w:sz w:val="8"/>
-                <w:szCs w:val="8"/>
+                <w:sz w:val="10"/>
+                <w:szCs w:val="10"/>
                 <w:color w:val="000000"/>
               </w:rPr>
               <w:t xml:space="preserve"/>
@@ -1469,8 +3245,8 @@
             <w:r xmlns:w="http://schemas.openxmlformats.org/wordprocessingml/2006/main" xmlns:wp="http://schemas.openxmlformats.org/drawingml/2006/wordprocessingDrawing" xmlns:r="http://schemas.openxmlformats.org/officeDocument/2006/relationships" xmlns:w14="http://schemas.microsoft.com/office/word/2010/wordml">
               <w:rPr>
                 <w:rFonts w:ascii="Helvetica" w:hAnsi="Helvetica" w:eastAsia="Helvetica" w:cs="Helvetica"/>
-                <w:sz w:val="8"/>
-                <w:szCs w:val="8"/>
+                <w:sz w:val="10"/>
+                <w:szCs w:val="10"/>
                 <w:color w:val="000000"/>
               </w:rPr>
               <w:t xml:space="preserve"/>
@@ -1500,8 +3276,8 @@
             <w:r xmlns:w="http://schemas.openxmlformats.org/wordprocessingml/2006/main" xmlns:wp="http://schemas.openxmlformats.org/drawingml/2006/wordprocessingDrawing" xmlns:r="http://schemas.openxmlformats.org/officeDocument/2006/relationships" xmlns:w14="http://schemas.microsoft.com/office/word/2010/wordml">
               <w:rPr>
                 <w:rFonts w:ascii="Helvetica" w:hAnsi="Helvetica" w:eastAsia="Helvetica" w:cs="Helvetica"/>
-                <w:sz w:val="8"/>
-                <w:szCs w:val="8"/>
+                <w:sz w:val="10"/>
+                <w:szCs w:val="10"/>
                 <w:color w:val="000000"/>
               </w:rPr>
               <w:t xml:space="preserve"/>
@@ -1531,8 +3307,8 @@
             <w:r xmlns:w="http://schemas.openxmlformats.org/wordprocessingml/2006/main" xmlns:wp="http://schemas.openxmlformats.org/drawingml/2006/wordprocessingDrawing" xmlns:r="http://schemas.openxmlformats.org/officeDocument/2006/relationships" xmlns:w14="http://schemas.microsoft.com/office/word/2010/wordml">
               <w:rPr>
                 <w:rFonts w:ascii="Helvetica" w:hAnsi="Helvetica" w:eastAsia="Helvetica" w:cs="Helvetica"/>
-                <w:sz w:val="8"/>
-                <w:szCs w:val="8"/>
+                <w:sz w:val="10"/>
+                <w:szCs w:val="10"/>
                 <w:color w:val="000000"/>
               </w:rPr>
               <w:t xml:space="preserve"/>
@@ -1562,8 +3338,8 @@
             <w:r xmlns:w="http://schemas.openxmlformats.org/wordprocessingml/2006/main" xmlns:wp="http://schemas.openxmlformats.org/drawingml/2006/wordprocessingDrawing" xmlns:r="http://schemas.openxmlformats.org/officeDocument/2006/relationships" xmlns:w14="http://schemas.microsoft.com/office/word/2010/wordml">
               <w:rPr>
                 <w:rFonts w:ascii="Helvetica" w:hAnsi="Helvetica" w:eastAsia="Helvetica" w:cs="Helvetica"/>
-                <w:sz w:val="8"/>
-                <w:szCs w:val="8"/>
+                <w:sz w:val="10"/>
+                <w:szCs w:val="10"/>
                 <w:color w:val="000000"/>
               </w:rPr>
               <w:t xml:space="preserve"/>
@@ -1593,8 +3369,8 @@
             <w:r xmlns:w="http://schemas.openxmlformats.org/wordprocessingml/2006/main" xmlns:wp="http://schemas.openxmlformats.org/drawingml/2006/wordprocessingDrawing" xmlns:r="http://schemas.openxmlformats.org/officeDocument/2006/relationships" xmlns:w14="http://schemas.microsoft.com/office/word/2010/wordml">
               <w:rPr>
                 <w:rFonts w:ascii="Helvetica" w:hAnsi="Helvetica" w:eastAsia="Helvetica" w:cs="Helvetica"/>
-                <w:sz w:val="8"/>
-                <w:szCs w:val="8"/>
+                <w:sz w:val="10"/>
+                <w:szCs w:val="10"/>
                 <w:color w:val="000000"/>
               </w:rPr>
               <w:t xml:space="preserve"/>
@@ -1624,8 +3400,8 @@
             <w:r xmlns:w="http://schemas.openxmlformats.org/wordprocessingml/2006/main" xmlns:wp="http://schemas.openxmlformats.org/drawingml/2006/wordprocessingDrawing" xmlns:r="http://schemas.openxmlformats.org/officeDocument/2006/relationships" xmlns:w14="http://schemas.microsoft.com/office/word/2010/wordml">
               <w:rPr>
                 <w:rFonts w:ascii="Helvetica" w:hAnsi="Helvetica" w:eastAsia="Helvetica" w:cs="Helvetica"/>
-                <w:sz w:val="8"/>
-                <w:szCs w:val="8"/>
+                <w:sz w:val="10"/>
+                <w:szCs w:val="10"/>
                 <w:color w:val="000000"/>
               </w:rPr>
               <w:t xml:space="preserve"/>
@@ -1655,8 +3431,8 @@
             <w:r xmlns:w="http://schemas.openxmlformats.org/wordprocessingml/2006/main" xmlns:wp="http://schemas.openxmlformats.org/drawingml/2006/wordprocessingDrawing" xmlns:r="http://schemas.openxmlformats.org/officeDocument/2006/relationships" xmlns:w14="http://schemas.microsoft.com/office/word/2010/wordml">
               <w:rPr>
                 <w:rFonts w:ascii="Helvetica" w:hAnsi="Helvetica" w:eastAsia="Helvetica" w:cs="Helvetica"/>
-                <w:sz w:val="8"/>
-                <w:szCs w:val="8"/>
+                <w:sz w:val="10"/>
+                <w:szCs w:val="10"/>
                 <w:color w:val="000000"/>
               </w:rPr>
               <w:t xml:space="preserve"/>

</xml_diff>